<commit_message>
Made some changes to report about my python script.
</commit_message>
<xml_diff>
--- a/Homework2/report/Homework2_report.docx
+++ b/Homework2/report/Homework2_report.docx
@@ -1,6 +1,6 @@
 
 <file path=word/document.xml><?xml version="1.0" encoding="utf-8"?>
-<w:document xmlns:wpc="http://schemas.microsoft.com/office/word/2010/wordprocessingCanvas" xmlns:mc="http://schemas.openxmlformats.org/markup-compatibility/2006" xmlns:o="urn:schemas-microsoft-com:office:office" xmlns:r="http://schemas.openxmlformats.org/officeDocument/2006/relationships" xmlns:m="http://schemas.openxmlformats.org/officeDocument/2006/math" xmlns:v="urn:schemas-microsoft-com:vml" xmlns:wp14="http://schemas.microsoft.com/office/word/2010/wordprocessingDrawing" xmlns:wp="http://schemas.openxmlformats.org/drawingml/2006/wordprocessingDrawing" xmlns:w10="urn:schemas-microsoft-com:office:word" xmlns:w="http://schemas.openxmlformats.org/wordprocessingml/2006/main" xmlns:w14="http://schemas.microsoft.com/office/word/2010/wordml" xmlns:wpg="http://schemas.microsoft.com/office/word/2010/wordprocessingGroup" xmlns:wpi="http://schemas.microsoft.com/office/word/2010/wordprocessingInk" xmlns:wne="http://schemas.microsoft.com/office/word/2006/wordml" xmlns:wps="http://schemas.microsoft.com/office/word/2010/wordprocessingShape" mc:Ignorable="w14 wp14">
+<w:document xmlns:wpc="http://schemas.microsoft.com/office/word/2010/wordprocessingCanvas" xmlns:cx="http://schemas.microsoft.com/office/drawing/2014/chartex" xmlns:cx1="http://schemas.microsoft.com/office/drawing/2015/9/8/chartex" xmlns:mc="http://schemas.openxmlformats.org/markup-compatibility/2006" xmlns:o="urn:schemas-microsoft-com:office:office" xmlns:r="http://schemas.openxmlformats.org/officeDocument/2006/relationships" xmlns:m="http://schemas.openxmlformats.org/officeDocument/2006/math" xmlns:v="urn:schemas-microsoft-com:vml" xmlns:wp14="http://schemas.microsoft.com/office/word/2010/wordprocessingDrawing" xmlns:wp="http://schemas.openxmlformats.org/drawingml/2006/wordprocessingDrawing" xmlns:w10="urn:schemas-microsoft-com:office:word" xmlns:w="http://schemas.openxmlformats.org/wordprocessingml/2006/main" xmlns:w14="http://schemas.microsoft.com/office/word/2010/wordml" xmlns:w15="http://schemas.microsoft.com/office/word/2012/wordml" xmlns:w16se="http://schemas.microsoft.com/office/word/2015/wordml/symex" xmlns:wpg="http://schemas.microsoft.com/office/word/2010/wordprocessingGroup" xmlns:wpi="http://schemas.microsoft.com/office/word/2010/wordprocessingInk" xmlns:wne="http://schemas.microsoft.com/office/word/2006/wordml" xmlns:wps="http://schemas.microsoft.com/office/word/2010/wordprocessingShape" mc:Ignorable="w14 w15 w16se wp14">
   <w:body>
     <w:p>
       <w:pPr>
@@ -172,7 +172,7 @@
         <w:rPr>
           <w:rFonts w:ascii="Times New Roman" w:hAnsi="Times New Roman" w:cs="Times New Roman"/>
         </w:rPr>
-        <w:t xml:space="preserve"> We c</w:t>
+        <w:t>We c</w:t>
       </w:r>
       <w:r>
         <w:rPr>
@@ -202,19 +202,49 @@
         <w:rPr>
           <w:rFonts w:ascii="Times New Roman" w:hAnsi="Times New Roman" w:cs="Times New Roman"/>
         </w:rPr>
-        <w:t>script in the Hadoop cluster. A</w:t>
-      </w:r>
-      <w:r>
-        <w:rPr>
-          <w:rFonts w:ascii="Times New Roman" w:hAnsi="Times New Roman" w:cs="Times New Roman"/>
-        </w:rPr>
-        <w:t xml:space="preserve"> zip file</w:t>
-      </w:r>
-      <w:r>
-        <w:rPr>
-          <w:rFonts w:ascii="Times New Roman" w:hAnsi="Times New Roman" w:cs="Times New Roman"/>
-        </w:rPr>
-        <w:t xml:space="preserve"> contains the data</w:t>
+        <w:t xml:space="preserve">script </w:t>
+      </w:r>
+      <w:r>
+        <w:rPr>
+          <w:rFonts w:ascii="Times New Roman" w:hAnsi="Times New Roman" w:cs="Times New Roman"/>
+        </w:rPr>
+        <w:t>on the CSX servers</w:t>
+      </w:r>
+      <w:r>
+        <w:rPr>
+          <w:rFonts w:ascii="Times New Roman" w:hAnsi="Times New Roman" w:cs="Times New Roman"/>
+        </w:rPr>
+        <w:t xml:space="preserve">. </w:t>
+      </w:r>
+      <w:r>
+        <w:rPr>
+          <w:rFonts w:ascii="Times New Roman" w:hAnsi="Times New Roman" w:cs="Times New Roman"/>
+        </w:rPr>
+        <w:t xml:space="preserve">We only included two sample data files in </w:t>
+      </w:r>
+      <w:r>
+        <w:rPr>
+          <w:rFonts w:ascii="Times New Roman" w:hAnsi="Times New Roman" w:cs="Times New Roman"/>
+        </w:rPr>
+        <w:t>our</w:t>
+      </w:r>
+      <w:r>
+        <w:rPr>
+          <w:rFonts w:ascii="Times New Roman" w:hAnsi="Times New Roman" w:cs="Times New Roman"/>
+        </w:rPr>
+        <w:t xml:space="preserve"> submission, as the all data in the zip format exceed</w:t>
+      </w:r>
+      <w:r>
+        <w:rPr>
+          <w:rFonts w:ascii="Times New Roman" w:hAnsi="Times New Roman" w:cs="Times New Roman"/>
+        </w:rPr>
+        <w:t>ed</w:t>
+      </w:r>
+      <w:r>
+        <w:rPr>
+          <w:rFonts w:ascii="Times New Roman" w:hAnsi="Times New Roman" w:cs="Times New Roman"/>
+        </w:rPr>
+        <w:t xml:space="preserve"> 90MB</w:t>
       </w:r>
       <w:r>
         <w:rPr>
@@ -426,13 +456,25 @@
         <w:rPr>
           <w:rFonts w:ascii="Times New Roman" w:hAnsi="Times New Roman" w:cs="Times New Roman"/>
         </w:rPr>
-        <w:t xml:space="preserve">Few titles </w:t>
-      </w:r>
-      <w:r>
-        <w:rPr>
-          <w:rFonts w:ascii="Times New Roman" w:hAnsi="Times New Roman" w:cs="Times New Roman"/>
-        </w:rPr>
-        <w:t>have:</w:t>
+        <w:t xml:space="preserve">Few </w:t>
+      </w:r>
+      <w:r>
+        <w:rPr>
+          <w:rFonts w:ascii="Times New Roman" w:hAnsi="Times New Roman" w:cs="Times New Roman"/>
+        </w:rPr>
+        <w:t xml:space="preserve">notable </w:t>
+      </w:r>
+      <w:r>
+        <w:rPr>
+          <w:rFonts w:ascii="Times New Roman" w:hAnsi="Times New Roman" w:cs="Times New Roman"/>
+        </w:rPr>
+        <w:t>titles</w:t>
+      </w:r>
+      <w:r>
+        <w:rPr>
+          <w:rFonts w:ascii="Times New Roman" w:hAnsi="Times New Roman" w:cs="Times New Roman"/>
+        </w:rPr>
+        <w:t>:</w:t>
       </w:r>
     </w:p>
     <w:p>
@@ -456,7 +498,33 @@
         <w:rPr>
           <w:rFonts w:ascii="Times New Roman" w:hAnsi="Times New Roman" w:cs="Times New Roman"/>
         </w:rPr>
-        <w:t>Any site that did not respond within 10 seconds or simply just unreachable, we set the size at -1, and the title as “UNKNOWN”.  For all sites that returned the page, and allowed us to get the page size but did not have correct tag for the page title, they also got the title as “UNKNOWN”.</w:t>
+        <w:t>Any site that did not respond within 10 seconds or simply just unreachable, we set the size a</w:t>
+      </w:r>
+      <w:r>
+        <w:rPr>
+          <w:rFonts w:ascii="Times New Roman" w:hAnsi="Times New Roman" w:cs="Times New Roman"/>
+        </w:rPr>
+        <w:t>s</w:t>
+      </w:r>
+      <w:r>
+        <w:rPr>
+          <w:rFonts w:ascii="Times New Roman" w:hAnsi="Times New Roman" w:cs="Times New Roman"/>
+        </w:rPr>
+        <w:t xml:space="preserve"> </w:t>
+      </w:r>
+      <w:proofErr w:type="gramStart"/>
+      <w:r>
+        <w:rPr>
+          <w:rFonts w:ascii="Times New Roman" w:hAnsi="Times New Roman" w:cs="Times New Roman"/>
+        </w:rPr>
+        <w:t>-1</w:t>
+      </w:r>
+      <w:proofErr w:type="gramEnd"/>
+      <w:r>
+        <w:rPr>
+          <w:rFonts w:ascii="Times New Roman" w:hAnsi="Times New Roman" w:cs="Times New Roman"/>
+        </w:rPr>
+        <w:t>, and the title as “UNKNOWN”.  For all sites that returned the page, and allowed us to get the page size but did not have correct tag for the page title, they also got the title as “UNKNOWN”.</w:t>
       </w:r>
     </w:p>
     <w:p>
@@ -480,13 +548,45 @@
         <w:rPr>
           <w:rFonts w:ascii="Times New Roman" w:hAnsi="Times New Roman" w:cs="Times New Roman"/>
         </w:rPr>
-        <w:t>...”</w:t>
-      </w:r>
-      <w:r>
-        <w:rPr>
-          <w:rFonts w:ascii="Times New Roman" w:hAnsi="Times New Roman" w:cs="Times New Roman"/>
-        </w:rPr>
-        <w:t xml:space="preserve">  and they redirected to inappropriate sites </w:t>
+        <w:t>...</w:t>
+      </w:r>
+      <w:proofErr w:type="gramStart"/>
+      <w:r>
+        <w:rPr>
+          <w:rFonts w:ascii="Times New Roman" w:hAnsi="Times New Roman" w:cs="Times New Roman"/>
+        </w:rPr>
+        <w:t>”</w:t>
+      </w:r>
+      <w:r>
+        <w:rPr>
+          <w:rFonts w:ascii="Times New Roman" w:hAnsi="Times New Roman" w:cs="Times New Roman"/>
+        </w:rPr>
+        <w:t xml:space="preserve">  and</w:t>
+      </w:r>
+      <w:proofErr w:type="gramEnd"/>
+      <w:r>
+        <w:rPr>
+          <w:rFonts w:ascii="Times New Roman" w:hAnsi="Times New Roman" w:cs="Times New Roman"/>
+        </w:rPr>
+        <w:t xml:space="preserve"> </w:t>
+      </w:r>
+      <w:r>
+        <w:rPr>
+          <w:rFonts w:ascii="Times New Roman" w:hAnsi="Times New Roman" w:cs="Times New Roman"/>
+        </w:rPr>
+        <w:t>some</w:t>
+      </w:r>
+      <w:r>
+        <w:rPr>
+          <w:rFonts w:ascii="Times New Roman" w:hAnsi="Times New Roman" w:cs="Times New Roman"/>
+        </w:rPr>
+        <w:t xml:space="preserve"> re</w:t>
+      </w:r>
+      <w:r>
+        <w:rPr>
+          <w:rFonts w:ascii="Times New Roman" w:hAnsi="Times New Roman" w:cs="Times New Roman"/>
+        </w:rPr>
+        <w:t>directed to inappropriate sites.  We looked at some sites that gave us “Loading” as the tile, and they had a JavaScript for a redirect.</w:t>
       </w:r>
     </w:p>
     <w:p>
@@ -503,7 +603,23 @@
           <w:b/>
           <w:u w:val="single"/>
         </w:rPr>
-        <w:t xml:space="preserve">How </w:t>
+        <w:t xml:space="preserve">How was </w:t>
+      </w:r>
+      <w:r>
+        <w:rPr>
+          <w:rFonts w:ascii="Times New Roman" w:hAnsi="Times New Roman" w:cs="Times New Roman"/>
+          <w:b/>
+          <w:u w:val="single"/>
+        </w:rPr>
+        <w:t>the data</w:t>
+      </w:r>
+      <w:r>
+        <w:rPr>
+          <w:rFonts w:ascii="Times New Roman" w:hAnsi="Times New Roman" w:cs="Times New Roman"/>
+          <w:b/>
+          <w:u w:val="single"/>
+        </w:rPr>
+        <w:t xml:space="preserve"> </w:t>
       </w:r>
       <w:proofErr w:type="gramStart"/>
       <w:r>
@@ -512,193 +628,157 @@
           <w:b/>
           <w:u w:val="single"/>
         </w:rPr>
-        <w:t xml:space="preserve">was </w:t>
-      </w:r>
+        <w:t>Collected</w:t>
+      </w:r>
+      <w:proofErr w:type="gramEnd"/>
       <w:r>
         <w:rPr>
           <w:rFonts w:ascii="Times New Roman" w:hAnsi="Times New Roman" w:cs="Times New Roman"/>
           <w:b/>
           <w:u w:val="single"/>
         </w:rPr>
-        <w:t xml:space="preserve"> the</w:t>
+        <w:t xml:space="preserve">? </w:t>
+      </w:r>
+    </w:p>
+    <w:p>
+      <w:pPr>
+        <w:rPr>
+          <w:rFonts w:ascii="Times New Roman" w:hAnsi="Times New Roman" w:cs="Times New Roman"/>
+        </w:rPr>
+      </w:pPr>
+      <w:r>
+        <w:rPr>
+          <w:rFonts w:ascii="Times New Roman" w:hAnsi="Times New Roman" w:cs="Times New Roman"/>
+        </w:rPr>
+        <w:t>We used a python script</w:t>
+      </w:r>
+      <w:r>
+        <w:rPr>
+          <w:rFonts w:ascii="Times New Roman" w:hAnsi="Times New Roman" w:cs="Times New Roman"/>
+        </w:rPr>
+        <w:t xml:space="preserve"> (visist2.py)</w:t>
+      </w:r>
+      <w:r>
+        <w:rPr>
+          <w:rFonts w:ascii="Times New Roman" w:hAnsi="Times New Roman" w:cs="Times New Roman"/>
+        </w:rPr>
+        <w:t xml:space="preserve">.  The script takes in two arguments: </w:t>
+      </w:r>
+    </w:p>
+    <w:p>
+      <w:pPr>
+        <w:rPr>
+          <w:rFonts w:ascii="Times New Roman" w:hAnsi="Times New Roman" w:cs="Times New Roman"/>
+        </w:rPr>
+      </w:pPr>
+      <w:r>
+        <w:rPr>
+          <w:rFonts w:ascii="Times New Roman" w:hAnsi="Times New Roman" w:cs="Times New Roman"/>
+        </w:rPr>
+        <w:t>1) Begin</w:t>
+      </w:r>
+      <w:r>
+        <w:rPr>
+          <w:rFonts w:ascii="Times New Roman" w:hAnsi="Times New Roman" w:cs="Times New Roman"/>
+        </w:rPr>
+        <w:t xml:space="preserve"> line#                </w:t>
+      </w:r>
+      <w:r>
+        <w:rPr>
+          <w:rFonts w:ascii="Times New Roman" w:hAnsi="Times New Roman" w:cs="Times New Roman"/>
+        </w:rPr>
+        <w:t>2) E</w:t>
+      </w:r>
+      <w:bookmarkStart w:id="0" w:name="_GoBack"/>
+      <w:bookmarkEnd w:id="0"/>
+      <w:r>
+        <w:rPr>
+          <w:rFonts w:ascii="Times New Roman" w:hAnsi="Times New Roman" w:cs="Times New Roman"/>
+        </w:rPr>
+        <w:t xml:space="preserve">nd line#. </w:t>
+      </w:r>
+    </w:p>
+    <w:p>
+      <w:pPr>
+        <w:rPr>
+          <w:rFonts w:ascii="Times New Roman" w:hAnsi="Times New Roman" w:cs="Times New Roman"/>
+        </w:rPr>
+      </w:pPr>
+      <w:r>
+        <w:rPr>
+          <w:rFonts w:ascii="Times New Roman" w:hAnsi="Times New Roman" w:cs="Times New Roman"/>
+        </w:rPr>
+        <w:t xml:space="preserve"> It reads the specified lines from top-1m.csv input file, and visits each site using the user agent of desktop </w:t>
+      </w:r>
+      <w:r>
+        <w:rPr>
+          <w:rFonts w:ascii="Times New Roman" w:hAnsi="Times New Roman" w:cs="Times New Roman"/>
+        </w:rPr>
+        <w:t>Chrome</w:t>
+      </w:r>
+      <w:r>
+        <w:rPr>
+          <w:rFonts w:ascii="Times New Roman" w:hAnsi="Times New Roman" w:cs="Times New Roman"/>
+        </w:rPr>
+        <w:t xml:space="preserve"> browser on Windows 10.</w:t>
+      </w:r>
+      <w:r>
+        <w:rPr>
+          <w:rFonts w:ascii="Times New Roman" w:hAnsi="Times New Roman" w:cs="Times New Roman"/>
+        </w:rPr>
+        <w:t xml:space="preserve">  The use of user agent was done because some sites did not return a content if we did not provide a user agent.</w:t>
+      </w:r>
+    </w:p>
+    <w:p>
+      <w:pPr>
+        <w:rPr>
+          <w:rFonts w:ascii="Times New Roman" w:hAnsi="Times New Roman" w:cs="Times New Roman"/>
+        </w:rPr>
+      </w:pPr>
+      <w:r>
+        <w:rPr>
+          <w:rFonts w:ascii="Times New Roman" w:hAnsi="Times New Roman" w:cs="Times New Roman"/>
+        </w:rPr>
+        <w:t xml:space="preserve"> It does not execute JavaScript, so if the site</w:t>
+      </w:r>
+      <w:r>
+        <w:rPr>
+          <w:rFonts w:ascii="Times New Roman" w:hAnsi="Times New Roman" w:cs="Times New Roman"/>
+        </w:rPr>
+        <w:t xml:space="preserve"> has</w:t>
+      </w:r>
+      <w:r>
+        <w:rPr>
+          <w:rFonts w:ascii="Times New Roman" w:hAnsi="Times New Roman" w:cs="Times New Roman"/>
+        </w:rPr>
+        <w:t xml:space="preserve"> moved and the page had JavaScript to redirect the visitor, it </w:t>
+      </w:r>
+      <w:proofErr w:type="gramStart"/>
+      <w:r>
+        <w:rPr>
+          <w:rFonts w:ascii="Times New Roman" w:hAnsi="Times New Roman" w:cs="Times New Roman"/>
+        </w:rPr>
+        <w:t>would not have been redirected</w:t>
       </w:r>
       <w:proofErr w:type="gramEnd"/>
       <w:r>
         <w:rPr>
           <w:rFonts w:ascii="Times New Roman" w:hAnsi="Times New Roman" w:cs="Times New Roman"/>
-          <w:b/>
-          <w:u w:val="single"/>
-        </w:rPr>
-        <w:t xml:space="preserve"> data</w:t>
-      </w:r>
-      <w:r>
-        <w:rPr>
-          <w:rFonts w:ascii="Times New Roman" w:hAnsi="Times New Roman" w:cs="Times New Roman"/>
-          <w:b/>
-          <w:u w:val="single"/>
-        </w:rPr>
-        <w:t xml:space="preserve"> Collected? </w:t>
-      </w:r>
-    </w:p>
-    <w:p>
-      <w:pPr>
-        <w:rPr>
-          <w:rFonts w:ascii="Times New Roman" w:hAnsi="Times New Roman" w:cs="Times New Roman"/>
-        </w:rPr>
-      </w:pPr>
-      <w:r>
-        <w:rPr>
-          <w:rFonts w:ascii="Times New Roman" w:hAnsi="Times New Roman" w:cs="Times New Roman"/>
-        </w:rPr>
-        <w:t>W</w:t>
-      </w:r>
-      <w:r>
-        <w:rPr>
-          <w:rFonts w:ascii="Times New Roman" w:hAnsi="Times New Roman" w:cs="Times New Roman"/>
-        </w:rPr>
-        <w:t xml:space="preserve">e used a python script.  The script takes in two arguments: </w:t>
-      </w:r>
-    </w:p>
-    <w:p>
-      <w:pPr>
-        <w:rPr>
-          <w:rFonts w:ascii="Times New Roman" w:hAnsi="Times New Roman" w:cs="Times New Roman"/>
-        </w:rPr>
-      </w:pPr>
-      <w:r>
-        <w:rPr>
-          <w:rFonts w:ascii="Times New Roman" w:hAnsi="Times New Roman" w:cs="Times New Roman"/>
-        </w:rPr>
-        <w:t>1) Begin</w:t>
-      </w:r>
-      <w:r>
-        <w:rPr>
-          <w:rFonts w:ascii="Times New Roman" w:hAnsi="Times New Roman" w:cs="Times New Roman"/>
-        </w:rPr>
-        <w:t xml:space="preserve"> line#                </w:t>
-      </w:r>
-      <w:r>
-        <w:rPr>
-          <w:rFonts w:ascii="Times New Roman" w:hAnsi="Times New Roman" w:cs="Times New Roman"/>
-        </w:rPr>
-        <w:t xml:space="preserve">2) end line#. </w:t>
-      </w:r>
-    </w:p>
-    <w:p>
-      <w:pPr>
-        <w:rPr>
-          <w:rFonts w:ascii="Times New Roman" w:hAnsi="Times New Roman" w:cs="Times New Roman"/>
-        </w:rPr>
-      </w:pPr>
-      <w:r>
-        <w:rPr>
-          <w:rFonts w:ascii="Times New Roman" w:hAnsi="Times New Roman" w:cs="Times New Roman"/>
-        </w:rPr>
-        <w:t xml:space="preserve"> It reads the specified lines from top-1m.csv input file, and visits each site using the user agent of </w:t>
-      </w:r>
-      <w:r>
-        <w:rPr>
-          <w:rFonts w:ascii="Times New Roman" w:hAnsi="Times New Roman" w:cs="Times New Roman"/>
-        </w:rPr>
-        <w:t xml:space="preserve">desktop </w:t>
-      </w:r>
-      <w:r>
-        <w:rPr>
-          <w:rFonts w:ascii="Times New Roman" w:hAnsi="Times New Roman" w:cs="Times New Roman"/>
-        </w:rPr>
-        <w:t>Chrome</w:t>
-      </w:r>
-      <w:r>
-        <w:rPr>
-          <w:rFonts w:ascii="Times New Roman" w:hAnsi="Times New Roman" w:cs="Times New Roman"/>
-        </w:rPr>
-        <w:t xml:space="preserve"> browser on Windows 10.</w:t>
-      </w:r>
-    </w:p>
-    <w:p>
-      <w:pPr>
-        <w:rPr>
-          <w:rFonts w:ascii="Times New Roman" w:hAnsi="Times New Roman" w:cs="Times New Roman"/>
-        </w:rPr>
-      </w:pPr>
-      <w:r>
-        <w:rPr>
-          <w:rFonts w:ascii="Times New Roman" w:hAnsi="Times New Roman" w:cs="Times New Roman"/>
-        </w:rPr>
-        <w:t xml:space="preserve"> It does not execute </w:t>
-      </w:r>
-      <w:r>
-        <w:rPr>
-          <w:rFonts w:ascii="Times New Roman" w:hAnsi="Times New Roman" w:cs="Times New Roman"/>
-        </w:rPr>
-        <w:t>JavaScript</w:t>
-      </w:r>
-      <w:r>
-        <w:rPr>
-          <w:rFonts w:ascii="Times New Roman" w:hAnsi="Times New Roman" w:cs="Times New Roman"/>
-        </w:rPr>
-        <w:t xml:space="preserve">, so if the site moved and the page had </w:t>
-      </w:r>
-      <w:r>
-        <w:rPr>
-          <w:rFonts w:ascii="Times New Roman" w:hAnsi="Times New Roman" w:cs="Times New Roman"/>
-        </w:rPr>
-        <w:t>JavaScript</w:t>
-      </w:r>
-      <w:r>
-        <w:rPr>
-          <w:rFonts w:ascii="Times New Roman" w:hAnsi="Times New Roman" w:cs="Times New Roman"/>
-        </w:rPr>
-        <w:t xml:space="preserve"> to redirect the visitor, it would not have been redirected.  If the http request to the site resulted in http 301 redirect code, the script visited the redirected site.  The script tries to visit site by appending “http://” in front of the hostname.  If it </w:t>
-      </w:r>
-      <w:r>
-        <w:rPr>
-          <w:rFonts w:ascii="Times New Roman" w:hAnsi="Times New Roman" w:cs="Times New Roman"/>
-        </w:rPr>
-        <w:t>results</w:t>
-      </w:r>
-      <w:r>
-        <w:rPr>
-          <w:rFonts w:ascii="Times New Roman" w:hAnsi="Times New Roman" w:cs="Times New Roman"/>
-        </w:rPr>
-        <w:t xml:space="preserve"> in error, it retries visiting the site with “https://”.  Each visit had maximum timeout of 10 seconds.  We divided the job of visiting all million sites into 1000 jobs (one job is responsible of visiting 1000 sites).  We ran</w:t>
-      </w:r>
-      <w:r>
-        <w:rPr>
-          <w:rFonts w:ascii="Times New Roman" w:hAnsi="Times New Roman" w:cs="Times New Roman"/>
-        </w:rPr>
-        <w:t xml:space="preserve"> 100 jobs on each of all 10 CSX </w:t>
-      </w:r>
-      <w:r>
-        <w:rPr>
-          <w:rFonts w:ascii="Times New Roman" w:hAnsi="Times New Roman" w:cs="Times New Roman"/>
-        </w:rPr>
-        <w:t>servers (csx0 to csx9).  We were able to finish visiting all millions sites within 2 hours.  Each job generates one output file, so we have total of 1000 output files.</w:t>
-      </w:r>
-    </w:p>
-    <w:p>
-      <w:pPr>
-        <w:rPr>
-          <w:rFonts w:ascii="Times New Roman" w:hAnsi="Times New Roman" w:cs="Times New Roman"/>
-        </w:rPr>
-      </w:pPr>
-      <w:r>
-        <w:rPr>
-          <w:rFonts w:ascii="Times New Roman" w:hAnsi="Times New Roman" w:cs="Times New Roman"/>
-        </w:rPr>
-        <w:t xml:space="preserve">Among all million </w:t>
-      </w:r>
-      <w:r>
-        <w:rPr>
-          <w:rFonts w:ascii="Times New Roman" w:hAnsi="Times New Roman" w:cs="Times New Roman"/>
-        </w:rPr>
-        <w:t>sites</w:t>
-      </w:r>
-      <w:r>
-        <w:rPr>
-          <w:rFonts w:ascii="Times New Roman" w:hAnsi="Times New Roman" w:cs="Times New Roman"/>
-        </w:rPr>
-        <w:t>, our script was able to get size of the page from 883725 sites.</w:t>
+        </w:rPr>
+        <w:t>.  If the http request to the site resulted in http 301 redirect code, the script visited the redirected site.  The script tries to visit site by appending “http://” in front of the hostname.  If it results in error, it retries visiting the site with “https://”.  Each visit had maximum timeout of 10 seconds.  We divided the job of visiting all million sites into 1000 jobs (one job is responsible of visiting 1000 sites).  We ran 100 jobs on each of all 10 CSX servers (csx0 to csx9).  We were able to finish visiting all millions sites within 2 hours.  Each job generates one output file, so we have total of 1000 output files.</w:t>
+      </w:r>
+    </w:p>
+    <w:p>
+      <w:pPr>
+        <w:rPr>
+          <w:rFonts w:ascii="Times New Roman" w:hAnsi="Times New Roman" w:cs="Times New Roman"/>
+        </w:rPr>
+      </w:pPr>
+      <w:r>
+        <w:rPr>
+          <w:rFonts w:ascii="Times New Roman" w:hAnsi="Times New Roman" w:cs="Times New Roman"/>
+        </w:rPr>
+        <w:t>Among all million sites, our script was able to get size of the page from 883725 sites.</w:t>
       </w:r>
     </w:p>
     <w:p>
@@ -773,6 +853,7 @@
         <w:rPr>
           <w:rFonts w:ascii="Times New Roman" w:hAnsi="Times New Roman" w:cs="Times New Roman"/>
         </w:rPr>
+        <w:lastRenderedPageBreak/>
         <w:t>Commands used for transfer files form one server to another.</w:t>
       </w:r>
     </w:p>
@@ -789,7 +870,6 @@
           <w:rFonts w:ascii="Times New Roman" w:hAnsi="Times New Roman" w:cs="Times New Roman"/>
           <w:b/>
         </w:rPr>
-        <w:lastRenderedPageBreak/>
         <w:t xml:space="preserve">//Transfer directory to another </w:t>
       </w:r>
       <w:proofErr w:type="spellStart"/>
@@ -1317,7 +1397,19 @@
         <w:rPr>
           <w:rFonts w:ascii="Times New Roman" w:hAnsi="Times New Roman" w:cs="Times New Roman"/>
         </w:rPr>
-        <w:t>website link       size)</w:t>
+        <w:t>website link       size</w:t>
+      </w:r>
+      <w:r>
+        <w:rPr>
+          <w:rFonts w:ascii="Times New Roman" w:hAnsi="Times New Roman" w:cs="Times New Roman"/>
+        </w:rPr>
+        <w:t xml:space="preserve"> in bytes</w:t>
+      </w:r>
+      <w:r>
+        <w:rPr>
+          <w:rFonts w:ascii="Times New Roman" w:hAnsi="Times New Roman" w:cs="Times New Roman"/>
+        </w:rPr>
+        <w:t>)</w:t>
       </w:r>
     </w:p>
     <w:p>
@@ -1330,7 +1422,7 @@
           <w:lang w:val="en-IN" w:eastAsia="en-IN"/>
         </w:rPr>
       </w:pPr>
-      <w:hyperlink r:id="rId8" w:tgtFrame="_blank" w:history="1">
+      <w:hyperlink r:id="rId7" w:tgtFrame="_blank" w:history="1">
         <w:r>
           <w:rPr>
             <w:rFonts w:ascii="Times New Roman" w:eastAsia="Times New Roman" w:hAnsi="Times New Roman" w:cs="Times New Roman"/>
@@ -1360,7 +1452,7 @@
           <w:lang w:val="en-IN" w:eastAsia="en-IN"/>
         </w:rPr>
       </w:pPr>
-      <w:hyperlink r:id="rId9" w:tgtFrame="_blank" w:history="1">
+      <w:hyperlink r:id="rId8" w:tgtFrame="_blank" w:history="1">
         <w:r>
           <w:rPr>
             <w:rFonts w:ascii="Times New Roman" w:eastAsia="Times New Roman" w:hAnsi="Times New Roman" w:cs="Times New Roman"/>
@@ -1390,7 +1482,7 @@
           <w:lang w:val="en-IN" w:eastAsia="en-IN"/>
         </w:rPr>
       </w:pPr>
-      <w:hyperlink r:id="rId10" w:tgtFrame="_blank" w:history="1">
+      <w:hyperlink r:id="rId9" w:tgtFrame="_blank" w:history="1">
         <w:r>
           <w:rPr>
             <w:rFonts w:ascii="Times New Roman" w:eastAsia="Times New Roman" w:hAnsi="Times New Roman" w:cs="Times New Roman"/>
@@ -1420,7 +1512,7 @@
           <w:lang w:val="en-IN" w:eastAsia="en-IN"/>
         </w:rPr>
       </w:pPr>
-      <w:hyperlink r:id="rId11" w:tgtFrame="_blank" w:history="1">
+      <w:hyperlink r:id="rId10" w:tgtFrame="_blank" w:history="1">
         <w:r>
           <w:rPr>
             <w:rFonts w:ascii="Times New Roman" w:eastAsia="Times New Roman" w:hAnsi="Times New Roman" w:cs="Times New Roman"/>
@@ -1450,7 +1542,7 @@
           <w:lang w:val="en-IN" w:eastAsia="en-IN"/>
         </w:rPr>
       </w:pPr>
-      <w:hyperlink r:id="rId12" w:tgtFrame="_blank" w:history="1">
+      <w:hyperlink r:id="rId11" w:tgtFrame="_blank" w:history="1">
         <w:r>
           <w:rPr>
             <w:rFonts w:ascii="Times New Roman" w:eastAsia="Times New Roman" w:hAnsi="Times New Roman" w:cs="Times New Roman"/>
@@ -1496,7 +1588,7 @@
           <w:lang w:val="en-IN" w:eastAsia="en-IN"/>
         </w:rPr>
       </w:pPr>
-      <w:hyperlink r:id="rId13" w:tgtFrame="_blank" w:history="1">
+      <w:hyperlink r:id="rId12" w:tgtFrame="_blank" w:history="1">
         <w:r>
           <w:rPr>
             <w:rFonts w:ascii="Times New Roman" w:eastAsia="Times New Roman" w:hAnsi="Times New Roman" w:cs="Times New Roman"/>
@@ -1526,7 +1618,7 @@
           <w:lang w:val="en-IN" w:eastAsia="en-IN"/>
         </w:rPr>
       </w:pPr>
-      <w:hyperlink r:id="rId14" w:tgtFrame="_blank" w:history="1">
+      <w:hyperlink r:id="rId13" w:tgtFrame="_blank" w:history="1">
         <w:r>
           <w:rPr>
             <w:rFonts w:ascii="Times New Roman" w:eastAsia="Times New Roman" w:hAnsi="Times New Roman" w:cs="Times New Roman"/>
@@ -1556,7 +1648,7 @@
           <w:lang w:val="en-IN" w:eastAsia="en-IN"/>
         </w:rPr>
       </w:pPr>
-      <w:hyperlink r:id="rId15" w:tgtFrame="_blank" w:history="1">
+      <w:hyperlink r:id="rId14" w:tgtFrame="_blank" w:history="1">
         <w:r>
           <w:rPr>
             <w:rFonts w:ascii="Times New Roman" w:eastAsia="Times New Roman" w:hAnsi="Times New Roman" w:cs="Times New Roman"/>
@@ -1586,7 +1678,7 @@
           <w:lang w:val="en-IN" w:eastAsia="en-IN"/>
         </w:rPr>
       </w:pPr>
-      <w:hyperlink r:id="rId16" w:tgtFrame="_blank" w:history="1">
+      <w:hyperlink r:id="rId15" w:tgtFrame="_blank" w:history="1">
         <w:r>
           <w:rPr>
             <w:rFonts w:ascii="Times New Roman" w:eastAsia="Times New Roman" w:hAnsi="Times New Roman" w:cs="Times New Roman"/>
@@ -1616,7 +1708,7 @@
           <w:lang w:val="en-IN" w:eastAsia="en-IN"/>
         </w:rPr>
       </w:pPr>
-      <w:hyperlink r:id="rId17" w:tgtFrame="_blank" w:history="1">
+      <w:hyperlink r:id="rId16" w:tgtFrame="_blank" w:history="1">
         <w:r>
           <w:rPr>
             <w:rFonts w:ascii="Times New Roman" w:eastAsia="Times New Roman" w:hAnsi="Times New Roman" w:cs="Times New Roman"/>
@@ -1694,17 +1786,8 @@
         <w:rPr>
           <w:rFonts w:ascii="Times New Roman" w:hAnsi="Times New Roman" w:cs="Times New Roman"/>
         </w:rPr>
-        <w:t xml:space="preserve"> </w:t>
-      </w:r>
-      <w:bookmarkStart w:id="0" w:name="_GoBack"/>
-      <w:bookmarkEnd w:id="0"/>
-      <w:r>
-        <w:rPr>
-          <w:rFonts w:ascii="Times New Roman" w:hAnsi="Times New Roman" w:cs="Times New Roman"/>
-        </w:rPr>
-        <w:t xml:space="preserve">form </w:t>
-      </w:r>
-      <w:proofErr w:type="gramStart"/>
+        <w:t xml:space="preserve"> form </w:t>
+      </w:r>
       <w:r>
         <w:rPr>
           <w:rFonts w:ascii="Times New Roman" w:hAnsi="Times New Roman" w:cs="Times New Roman"/>
@@ -1715,14 +1798,13 @@
         <w:rPr>
           <w:rFonts w:ascii="Times New Roman" w:hAnsi="Times New Roman" w:cs="Times New Roman"/>
         </w:rPr>
-        <w:t xml:space="preserve"> title</w:t>
-      </w:r>
-      <w:proofErr w:type="gramEnd"/>
-      <w:r>
-        <w:rPr>
-          <w:rFonts w:ascii="Times New Roman" w:hAnsi="Times New Roman" w:cs="Times New Roman"/>
-        </w:rPr>
-        <w:t xml:space="preserve">    number of times ) </w:t>
+        <w:t>title    number of occurrences</w:t>
+      </w:r>
+      <w:r>
+        <w:rPr>
+          <w:rFonts w:ascii="Times New Roman" w:hAnsi="Times New Roman" w:cs="Times New Roman"/>
+        </w:rPr>
+        <w:t xml:space="preserve">) </w:t>
       </w:r>
     </w:p>
     <w:p>
@@ -2032,7 +2114,7 @@
       </w:r>
     </w:p>
     <w:sectPr>
-      <w:headerReference w:type="default" r:id="rId18"/>
+      <w:headerReference w:type="default" r:id="rId17"/>
       <w:pgSz w:w="12240" w:h="15840"/>
       <w:pgMar w:top="1843" w:right="1440" w:bottom="1440" w:left="1440" w:header="720" w:footer="720" w:gutter="0"/>
       <w:cols w:space="720"/>
@@ -2043,7 +2125,7 @@
 </file>
 
 <file path=word/endnotes.xml><?xml version="1.0" encoding="utf-8"?>
-<w:endnotes xmlns:wpc="http://schemas.microsoft.com/office/word/2010/wordprocessingCanvas" xmlns:mc="http://schemas.openxmlformats.org/markup-compatibility/2006" xmlns:o="urn:schemas-microsoft-com:office:office" xmlns:r="http://schemas.openxmlformats.org/officeDocument/2006/relationships" xmlns:m="http://schemas.openxmlformats.org/officeDocument/2006/math" xmlns:v="urn:schemas-microsoft-com:vml" xmlns:wp14="http://schemas.microsoft.com/office/word/2010/wordprocessingDrawing" xmlns:wp="http://schemas.openxmlformats.org/drawingml/2006/wordprocessingDrawing" xmlns:w10="urn:schemas-microsoft-com:office:word" xmlns:w="http://schemas.openxmlformats.org/wordprocessingml/2006/main" xmlns:w14="http://schemas.microsoft.com/office/word/2010/wordml" xmlns:wpg="http://schemas.microsoft.com/office/word/2010/wordprocessingGroup" xmlns:wpi="http://schemas.microsoft.com/office/word/2010/wordprocessingInk" xmlns:wne="http://schemas.microsoft.com/office/word/2006/wordml" xmlns:wps="http://schemas.microsoft.com/office/word/2010/wordprocessingShape" mc:Ignorable="w14 wp14">
+<w:endnotes xmlns:wpc="http://schemas.microsoft.com/office/word/2010/wordprocessingCanvas" xmlns:cx="http://schemas.microsoft.com/office/drawing/2014/chartex" xmlns:cx1="http://schemas.microsoft.com/office/drawing/2015/9/8/chartex" xmlns:mc="http://schemas.openxmlformats.org/markup-compatibility/2006" xmlns:o="urn:schemas-microsoft-com:office:office" xmlns:r="http://schemas.openxmlformats.org/officeDocument/2006/relationships" xmlns:m="http://schemas.openxmlformats.org/officeDocument/2006/math" xmlns:v="urn:schemas-microsoft-com:vml" xmlns:wp14="http://schemas.microsoft.com/office/word/2010/wordprocessingDrawing" xmlns:wp="http://schemas.openxmlformats.org/drawingml/2006/wordprocessingDrawing" xmlns:w10="urn:schemas-microsoft-com:office:word" xmlns:w="http://schemas.openxmlformats.org/wordprocessingml/2006/main" xmlns:w14="http://schemas.microsoft.com/office/word/2010/wordml" xmlns:w15="http://schemas.microsoft.com/office/word/2012/wordml" xmlns:w16se="http://schemas.microsoft.com/office/word/2015/wordml/symex" xmlns:wpg="http://schemas.microsoft.com/office/word/2010/wordprocessingGroup" xmlns:wpi="http://schemas.microsoft.com/office/word/2010/wordprocessingInk" xmlns:wne="http://schemas.microsoft.com/office/word/2006/wordml" xmlns:wps="http://schemas.microsoft.com/office/word/2010/wordprocessingShape" mc:Ignorable="w14 w15 w16se wp14">
   <w:endnote w:type="separator" w:id="-1">
     <w:p>
       <w:pPr>
@@ -2068,7 +2150,7 @@
 </file>
 
 <file path=word/footnotes.xml><?xml version="1.0" encoding="utf-8"?>
-<w:footnotes xmlns:wpc="http://schemas.microsoft.com/office/word/2010/wordprocessingCanvas" xmlns:mc="http://schemas.openxmlformats.org/markup-compatibility/2006" xmlns:o="urn:schemas-microsoft-com:office:office" xmlns:r="http://schemas.openxmlformats.org/officeDocument/2006/relationships" xmlns:m="http://schemas.openxmlformats.org/officeDocument/2006/math" xmlns:v="urn:schemas-microsoft-com:vml" xmlns:wp14="http://schemas.microsoft.com/office/word/2010/wordprocessingDrawing" xmlns:wp="http://schemas.openxmlformats.org/drawingml/2006/wordprocessingDrawing" xmlns:w10="urn:schemas-microsoft-com:office:word" xmlns:w="http://schemas.openxmlformats.org/wordprocessingml/2006/main" xmlns:w14="http://schemas.microsoft.com/office/word/2010/wordml" xmlns:wpg="http://schemas.microsoft.com/office/word/2010/wordprocessingGroup" xmlns:wpi="http://schemas.microsoft.com/office/word/2010/wordprocessingInk" xmlns:wne="http://schemas.microsoft.com/office/word/2006/wordml" xmlns:wps="http://schemas.microsoft.com/office/word/2010/wordprocessingShape" mc:Ignorable="w14 wp14">
+<w:footnotes xmlns:wpc="http://schemas.microsoft.com/office/word/2010/wordprocessingCanvas" xmlns:cx="http://schemas.microsoft.com/office/drawing/2014/chartex" xmlns:cx1="http://schemas.microsoft.com/office/drawing/2015/9/8/chartex" xmlns:mc="http://schemas.openxmlformats.org/markup-compatibility/2006" xmlns:o="urn:schemas-microsoft-com:office:office" xmlns:r="http://schemas.openxmlformats.org/officeDocument/2006/relationships" xmlns:m="http://schemas.openxmlformats.org/officeDocument/2006/math" xmlns:v="urn:schemas-microsoft-com:vml" xmlns:wp14="http://schemas.microsoft.com/office/word/2010/wordprocessingDrawing" xmlns:wp="http://schemas.openxmlformats.org/drawingml/2006/wordprocessingDrawing" xmlns:w10="urn:schemas-microsoft-com:office:word" xmlns:w="http://schemas.openxmlformats.org/wordprocessingml/2006/main" xmlns:w14="http://schemas.microsoft.com/office/word/2010/wordml" xmlns:w15="http://schemas.microsoft.com/office/word/2012/wordml" xmlns:w16se="http://schemas.microsoft.com/office/word/2015/wordml/symex" xmlns:wpg="http://schemas.microsoft.com/office/word/2010/wordprocessingGroup" xmlns:wpi="http://schemas.microsoft.com/office/word/2010/wordprocessingInk" xmlns:wne="http://schemas.microsoft.com/office/word/2006/wordml" xmlns:wps="http://schemas.microsoft.com/office/word/2010/wordprocessingShape" mc:Ignorable="w14 w15 w16se wp14">
   <w:footnote w:type="separator" w:id="-1">
     <w:p>
       <w:pPr>
@@ -2093,7 +2175,7 @@
 </file>
 
 <file path=word/header1.xml><?xml version="1.0" encoding="utf-8"?>
-<w:hdr xmlns:wpc="http://schemas.microsoft.com/office/word/2010/wordprocessingCanvas" xmlns:mc="http://schemas.openxmlformats.org/markup-compatibility/2006" xmlns:o="urn:schemas-microsoft-com:office:office" xmlns:r="http://schemas.openxmlformats.org/officeDocument/2006/relationships" xmlns:m="http://schemas.openxmlformats.org/officeDocument/2006/math" xmlns:v="urn:schemas-microsoft-com:vml" xmlns:wp14="http://schemas.microsoft.com/office/word/2010/wordprocessingDrawing" xmlns:wp="http://schemas.openxmlformats.org/drawingml/2006/wordprocessingDrawing" xmlns:w10="urn:schemas-microsoft-com:office:word" xmlns:w="http://schemas.openxmlformats.org/wordprocessingml/2006/main" xmlns:w14="http://schemas.microsoft.com/office/word/2010/wordml" xmlns:wpg="http://schemas.microsoft.com/office/word/2010/wordprocessingGroup" xmlns:wpi="http://schemas.microsoft.com/office/word/2010/wordprocessingInk" xmlns:wne="http://schemas.microsoft.com/office/word/2006/wordml" xmlns:wps="http://schemas.microsoft.com/office/word/2010/wordprocessingShape" mc:Ignorable="w14 wp14">
+<w:hdr xmlns:wpc="http://schemas.microsoft.com/office/word/2010/wordprocessingCanvas" xmlns:cx="http://schemas.microsoft.com/office/drawing/2014/chartex" xmlns:cx1="http://schemas.microsoft.com/office/drawing/2015/9/8/chartex" xmlns:mc="http://schemas.openxmlformats.org/markup-compatibility/2006" xmlns:o="urn:schemas-microsoft-com:office:office" xmlns:r="http://schemas.openxmlformats.org/officeDocument/2006/relationships" xmlns:m="http://schemas.openxmlformats.org/officeDocument/2006/math" xmlns:v="urn:schemas-microsoft-com:vml" xmlns:wp14="http://schemas.microsoft.com/office/word/2010/wordprocessingDrawing" xmlns:wp="http://schemas.openxmlformats.org/drawingml/2006/wordprocessingDrawing" xmlns:w10="urn:schemas-microsoft-com:office:word" xmlns:w="http://schemas.openxmlformats.org/wordprocessingml/2006/main" xmlns:w14="http://schemas.microsoft.com/office/word/2010/wordml" xmlns:w15="http://schemas.microsoft.com/office/word/2012/wordml" xmlns:w16se="http://schemas.microsoft.com/office/word/2015/wordml/symex" xmlns:wpg="http://schemas.microsoft.com/office/word/2010/wordprocessingGroup" xmlns:wpi="http://schemas.microsoft.com/office/word/2010/wordprocessingInk" xmlns:wne="http://schemas.microsoft.com/office/word/2006/wordml" xmlns:wps="http://schemas.microsoft.com/office/word/2010/wordprocessingShape" mc:Ignorable="w14 w15 w16se wp14">
   <w:p>
     <w:pPr>
       <w:pStyle w:val="Header"/>
@@ -2132,29 +2214,23 @@
       <w:rPr>
         <w:lang w:val="en-IN"/>
       </w:rPr>
-      <w:t xml:space="preserve">, </w:t>
+      <w:t xml:space="preserve">, Ippei, </w:t>
     </w:r>
     <w:proofErr w:type="spellStart"/>
     <w:r>
       <w:rPr>
         <w:lang w:val="en-IN"/>
       </w:rPr>
-      <w:t>Ippei</w:t>
+      <w:t>Meghana</w:t>
     </w:r>
     <w:proofErr w:type="spellEnd"/>
-    <w:r>
-      <w:rPr>
-        <w:lang w:val="en-IN"/>
-      </w:rPr>
-      <w:t>, Meghana</w:t>
-    </w:r>
   </w:p>
 </w:hdr>
 </file>
 
 <file path=word/numbering.xml><?xml version="1.0" encoding="utf-8"?>
-<w:numbering xmlns:wpc="http://schemas.microsoft.com/office/word/2010/wordprocessingCanvas" xmlns:mc="http://schemas.openxmlformats.org/markup-compatibility/2006" xmlns:o="urn:schemas-microsoft-com:office:office" xmlns:r="http://schemas.openxmlformats.org/officeDocument/2006/relationships" xmlns:m="http://schemas.openxmlformats.org/officeDocument/2006/math" xmlns:v="urn:schemas-microsoft-com:vml" xmlns:wp14="http://schemas.microsoft.com/office/word/2010/wordprocessingDrawing" xmlns:wp="http://schemas.openxmlformats.org/drawingml/2006/wordprocessingDrawing" xmlns:w10="urn:schemas-microsoft-com:office:word" xmlns:w="http://schemas.openxmlformats.org/wordprocessingml/2006/main" xmlns:w14="http://schemas.microsoft.com/office/word/2010/wordml" xmlns:wpg="http://schemas.microsoft.com/office/word/2010/wordprocessingGroup" xmlns:wpi="http://schemas.microsoft.com/office/word/2010/wordprocessingInk" xmlns:wne="http://schemas.microsoft.com/office/word/2006/wordml" xmlns:wps="http://schemas.microsoft.com/office/word/2010/wordprocessingShape" mc:Ignorable="w14 wp14">
-  <w:abstractNum w:abstractNumId="0">
+<w:numbering xmlns:wpc="http://schemas.microsoft.com/office/word/2010/wordprocessingCanvas" xmlns:cx="http://schemas.microsoft.com/office/drawing/2014/chartex" xmlns:cx1="http://schemas.microsoft.com/office/drawing/2015/9/8/chartex" xmlns:mc="http://schemas.openxmlformats.org/markup-compatibility/2006" xmlns:o="urn:schemas-microsoft-com:office:office" xmlns:r="http://schemas.openxmlformats.org/officeDocument/2006/relationships" xmlns:m="http://schemas.openxmlformats.org/officeDocument/2006/math" xmlns:v="urn:schemas-microsoft-com:vml" xmlns:wp14="http://schemas.microsoft.com/office/word/2010/wordprocessingDrawing" xmlns:wp="http://schemas.openxmlformats.org/drawingml/2006/wordprocessingDrawing" xmlns:w10="urn:schemas-microsoft-com:office:word" xmlns:w="http://schemas.openxmlformats.org/wordprocessingml/2006/main" xmlns:w14="http://schemas.microsoft.com/office/word/2010/wordml" xmlns:w15="http://schemas.microsoft.com/office/word/2012/wordml" xmlns:w16se="http://schemas.microsoft.com/office/word/2015/wordml/symex" xmlns:wpg="http://schemas.microsoft.com/office/word/2010/wordprocessingGroup" xmlns:wpi="http://schemas.microsoft.com/office/word/2010/wordprocessingInk" xmlns:wne="http://schemas.microsoft.com/office/word/2006/wordml" xmlns:wps="http://schemas.microsoft.com/office/word/2010/wordprocessingShape" mc:Ignorable="w14 w15 w16se wp14">
+  <w:abstractNum w:abstractNumId="0" w15:restartNumberingAfterBreak="0">
     <w:nsid w:val="090247A0"/>
     <w:multiLevelType w:val="hybridMultilevel"/>
     <w:tmpl w:val="2200C1FE"/>
@@ -2240,7 +2316,7 @@
       </w:pPr>
     </w:lvl>
   </w:abstractNum>
-  <w:abstractNum w:abstractNumId="1">
+  <w:abstractNum w:abstractNumId="1" w15:restartNumberingAfterBreak="0">
     <w:nsid w:val="090E7E13"/>
     <w:multiLevelType w:val="hybridMultilevel"/>
     <w:tmpl w:val="01660DC6"/>
@@ -2326,7 +2402,7 @@
       </w:pPr>
     </w:lvl>
   </w:abstractNum>
-  <w:abstractNum w:abstractNumId="2">
+  <w:abstractNum w:abstractNumId="2" w15:restartNumberingAfterBreak="0">
     <w:nsid w:val="6459751E"/>
     <w:multiLevelType w:val="hybridMultilevel"/>
     <w:tmpl w:val="B976675C"/>
@@ -2452,7 +2528,7 @@
 </file>
 
 <file path=word/styles.xml><?xml version="1.0" encoding="utf-8"?>
-<w:styles xmlns:mc="http://schemas.openxmlformats.org/markup-compatibility/2006" xmlns:r="http://schemas.openxmlformats.org/officeDocument/2006/relationships" xmlns:w="http://schemas.openxmlformats.org/wordprocessingml/2006/main" xmlns:w14="http://schemas.microsoft.com/office/word/2010/wordml" mc:Ignorable="w14">
+<w:styles xmlns:mc="http://schemas.openxmlformats.org/markup-compatibility/2006" xmlns:r="http://schemas.openxmlformats.org/officeDocument/2006/relationships" xmlns:w="http://schemas.openxmlformats.org/wordprocessingml/2006/main" xmlns:w14="http://schemas.microsoft.com/office/word/2010/wordml" xmlns:w15="http://schemas.microsoft.com/office/word/2012/wordml" xmlns:w16se="http://schemas.microsoft.com/office/word/2015/wordml/symex" mc:Ignorable="w14 w15 w16se">
   <w:docDefaults>
     <w:rPrDefault>
       <w:rPr>
@@ -2468,410 +2544,378 @@
       </w:pPr>
     </w:pPrDefault>
   </w:docDefaults>
-  <w:latentStyles w:defLockedState="0" w:defUIPriority="99" w:defSemiHidden="1" w:defUnhideWhenUsed="1" w:defQFormat="0" w:count="267">
-    <w:lsdException w:name="Normal" w:semiHidden="0" w:uiPriority="0" w:unhideWhenUsed="0" w:qFormat="1"/>
-    <w:lsdException w:name="heading 1" w:semiHidden="0" w:uiPriority="9" w:unhideWhenUsed="0" w:qFormat="1"/>
-    <w:lsdException w:name="heading 2" w:uiPriority="9" w:qFormat="1"/>
-    <w:lsdException w:name="heading 3" w:uiPriority="9" w:qFormat="1"/>
-    <w:lsdException w:name="heading 4" w:uiPriority="9" w:qFormat="1"/>
-    <w:lsdException w:name="heading 5" w:uiPriority="9" w:qFormat="1"/>
-    <w:lsdException w:name="heading 6" w:uiPriority="9" w:qFormat="1"/>
-    <w:lsdException w:name="heading 7" w:uiPriority="9" w:qFormat="1"/>
-    <w:lsdException w:name="heading 8" w:uiPriority="9" w:qFormat="1"/>
-    <w:lsdException w:name="heading 9" w:uiPriority="9" w:qFormat="1"/>
-    <w:lsdException w:name="toc 1" w:uiPriority="39"/>
-    <w:lsdException w:name="toc 2" w:uiPriority="39"/>
-    <w:lsdException w:name="toc 3" w:uiPriority="39"/>
-    <w:lsdException w:name="toc 4" w:uiPriority="39"/>
-    <w:lsdException w:name="toc 5" w:uiPriority="39"/>
-    <w:lsdException w:name="toc 6" w:uiPriority="39"/>
-    <w:lsdException w:name="toc 7" w:uiPriority="39"/>
-    <w:lsdException w:name="toc 8" w:uiPriority="39"/>
-    <w:lsdException w:name="toc 9" w:uiPriority="39"/>
-    <w:lsdException w:name="caption" w:uiPriority="35" w:qFormat="1"/>
-    <w:lsdException w:name="Title" w:semiHidden="0" w:uiPriority="10" w:unhideWhenUsed="0" w:qFormat="1"/>
-    <w:lsdException w:name="Default Paragraph Font" w:uiPriority="1"/>
-    <w:lsdException w:name="Subtitle" w:semiHidden="0" w:uiPriority="11" w:unhideWhenUsed="0" w:qFormat="1"/>
-    <w:lsdException w:name="Strong" w:semiHidden="0" w:uiPriority="22" w:unhideWhenUsed="0" w:qFormat="1"/>
-    <w:lsdException w:name="Emphasis" w:semiHidden="0" w:uiPriority="20" w:unhideWhenUsed="0" w:qFormat="1"/>
-    <w:lsdException w:name="Table Grid" w:semiHidden="0" w:uiPriority="59" w:unhideWhenUsed="0"/>
-    <w:lsdException w:name="Placeholder Text" w:unhideWhenUsed="0"/>
-    <w:lsdException w:name="No Spacing" w:semiHidden="0" w:uiPriority="1" w:unhideWhenUsed="0" w:qFormat="1"/>
-    <w:lsdException w:name="Light Shading" w:semiHidden="0" w:uiPriority="60" w:unhideWhenUsed="0"/>
-    <w:lsdException w:name="Light List" w:semiHidden="0" w:uiPriority="61" w:unhideWhenUsed="0"/>
-    <w:lsdException w:name="Light Grid" w:semiHidden="0" w:uiPriority="62" w:unhideWhenUsed="0"/>
-    <w:lsdException w:name="Medium Shading 1" w:semiHidden="0" w:uiPriority="63" w:unhideWhenUsed="0"/>
-    <w:lsdException w:name="Medium Shading 2" w:semiHidden="0" w:uiPriority="64" w:unhideWhenUsed="0"/>
-    <w:lsdException w:name="Medium List 1" w:semiHidden="0" w:uiPriority="65" w:unhideWhenUsed="0"/>
-    <w:lsdException w:name="Medium List 2" w:semiHidden="0" w:uiPriority="66" w:unhideWhenUsed="0"/>
-    <w:lsdException w:name="Medium Grid 1" w:semiHidden="0" w:uiPriority="67" w:unhideWhenUsed="0"/>
-    <w:lsdException w:name="Medium Grid 2" w:semiHidden="0" w:uiPriority="68" w:unhideWhenUsed="0"/>
-    <w:lsdException w:name="Medium Grid 3" w:semiHidden="0" w:uiPriority="69" w:unhideWhenUsed="0"/>
-    <w:lsdException w:name="Dark List" w:semiHidden="0" w:uiPriority="70" w:unhideWhenUsed="0"/>
-    <w:lsdException w:name="Colorful Shading" w:semiHidden="0" w:uiPriority="71" w:unhideWhenUsed="0"/>
-    <w:lsdException w:name="Colorful List" w:semiHidden="0" w:uiPriority="72" w:unhideWhenUsed="0"/>
-    <w:lsdException w:name="Colorful Grid" w:semiHidden="0" w:uiPriority="73" w:unhideWhenUsed="0"/>
-    <w:lsdException w:name="Light Shading Accent 1" w:semiHidden="0" w:uiPriority="60" w:unhideWhenUsed="0"/>
-    <w:lsdException w:name="Light List Accent 1" w:semiHidden="0" w:uiPriority="61" w:unhideWhenUsed="0"/>
-    <w:lsdException w:name="Light Grid Accent 1" w:semiHidden="0" w:uiPriority="62" w:unhideWhenUsed="0"/>
-    <w:lsdException w:name="Medium Shading 1 Accent 1" w:semiHidden="0" w:uiPriority="63" w:unhideWhenUsed="0"/>
-    <w:lsdException w:name="Medium Shading 2 Accent 1" w:semiHidden="0" w:uiPriority="64" w:unhideWhenUsed="0"/>
-    <w:lsdException w:name="Medium List 1 Accent 1" w:semiHidden="0" w:uiPriority="65" w:unhideWhenUsed="0"/>
-    <w:lsdException w:name="Revision" w:unhideWhenUsed="0"/>
-    <w:lsdException w:name="List Paragraph" w:semiHidden="0" w:uiPriority="34" w:unhideWhenUsed="0" w:qFormat="1"/>
-    <w:lsdException w:name="Quote" w:semiHidden="0" w:uiPriority="29" w:unhideWhenUsed="0" w:qFormat="1"/>
-    <w:lsdException w:name="Intense Quote" w:semiHidden="0" w:uiPriority="30" w:unhideWhenUsed="0" w:qFormat="1"/>
-    <w:lsdException w:name="Medium List 2 Accent 1" w:semiHidden="0" w:uiPriority="66" w:unhideWhenUsed="0"/>
-    <w:lsdException w:name="Medium Grid 1 Accent 1" w:semiHidden="0" w:uiPriority="67" w:unhideWhenUsed="0"/>
-    <w:lsdException w:name="Medium Grid 2 Accent 1" w:semiHidden="0" w:uiPriority="68" w:unhideWhenUsed="0"/>
-    <w:lsdException w:name="Medium Grid 3 Accent 1" w:semiHidden="0" w:uiPriority="69" w:unhideWhenUsed="0"/>
-    <w:lsdException w:name="Dark List Accent 1" w:semiHidden="0" w:uiPriority="70" w:unhideWhenUsed="0"/>
-    <w:lsdException w:name="Colorful Shading Accent 1" w:semiHidden="0" w:uiPriority="71" w:unhideWhenUsed="0"/>
-    <w:lsdException w:name="Colorful List Accent 1" w:semiHidden="0" w:uiPriority="72" w:unhideWhenUsed="0"/>
-    <w:lsdException w:name="Colorful Grid Accent 1" w:semiHidden="0" w:uiPriority="73" w:unhideWhenUsed="0"/>
-    <w:lsdException w:name="Light Shading Accent 2" w:semiHidden="0" w:uiPriority="60" w:unhideWhenUsed="0"/>
-    <w:lsdException w:name="Light List Accent 2" w:semiHidden="0" w:uiPriority="61" w:unhideWhenUsed="0"/>
-    <w:lsdException w:name="Light Grid Accent 2" w:semiHidden="0" w:uiPriority="62" w:unhideWhenUsed="0"/>
-    <w:lsdException w:name="Medium Shading 1 Accent 2" w:semiHidden="0" w:uiPriority="63" w:unhideWhenUsed="0"/>
-    <w:lsdException w:name="Medium Shading 2 Accent 2" w:semiHidden="0" w:uiPriority="64" w:unhideWhenUsed="0"/>
-    <w:lsdException w:name="Medium List 1 Accent 2" w:semiHidden="0" w:uiPriority="65" w:unhideWhenUsed="0"/>
-    <w:lsdException w:name="Medium List 2 Accent 2" w:semiHidden="0" w:uiPriority="66" w:unhideWhenUsed="0"/>
-    <w:lsdException w:name="Medium Grid 1 Accent 2" w:semiHidden="0" w:uiPriority="67" w:unhideWhenUsed="0"/>
-    <w:lsdException w:name="Medium Grid 2 Accent 2" w:semiHidden="0" w:uiPriority="68" w:unhideWhenUsed="0"/>
-    <w:lsdException w:name="Medium Grid 3 Accent 2" w:semiHidden="0" w:uiPriority="69" w:unhideWhenUsed="0"/>
-    <w:lsdException w:name="Dark List Accent 2" w:semiHidden="0" w:uiPriority="70" w:unhideWhenUsed="0"/>
-    <w:lsdException w:name="Colorful Shading Accent 2" w:semiHidden="0" w:uiPriority="71" w:unhideWhenUsed="0"/>
-    <w:lsdException w:name="Colorful List Accent 2" w:semiHidden="0" w:uiPriority="72" w:unhideWhenUsed="0"/>
-    <w:lsdException w:name="Colorful Grid Accent 2" w:semiHidden="0" w:uiPriority="73" w:unhideWhenUsed="0"/>
-    <w:lsdException w:name="Light Shading Accent 3" w:semiHidden="0" w:uiPriority="60" w:unhideWhenUsed="0"/>
-    <w:lsdException w:name="Light List Accent 3" w:semiHidden="0" w:uiPriority="61" w:unhideWhenUsed="0"/>
-    <w:lsdException w:name="Light Grid Accent 3" w:semiHidden="0" w:uiPriority="62" w:unhideWhenUsed="0"/>
-    <w:lsdException w:name="Medium Shading 1 Accent 3" w:semiHidden="0" w:uiPriority="63" w:unhideWhenUsed="0"/>
-    <w:lsdException w:name="Medium Shading 2 Accent 3" w:semiHidden="0" w:uiPriority="64" w:unhideWhenUsed="0"/>
-    <w:lsdException w:name="Medium List 1 Accent 3" w:semiHidden="0" w:uiPriority="65" w:unhideWhenUsed="0"/>
-    <w:lsdException w:name="Medium List 2 Accent 3" w:semiHidden="0" w:uiPriority="66" w:unhideWhenUsed="0"/>
-    <w:lsdException w:name="Medium Grid 1 Accent 3" w:semiHidden="0" w:uiPriority="67" w:unhideWhenUsed="0"/>
-    <w:lsdException w:name="Medium Grid 2 Accent 3" w:semiHidden="0" w:uiPriority="68" w:unhideWhenUsed="0"/>
-    <w:lsdException w:name="Medium Grid 3 Accent 3" w:semiHidden="0" w:uiPriority="69" w:unhideWhenUsed="0"/>
-    <w:lsdException w:name="Dark List Accent 3" w:semiHidden="0" w:uiPriority="70" w:unhideWhenUsed="0"/>
-    <w:lsdException w:name="Colorful Shading Accent 3" w:semiHidden="0" w:uiPriority="71" w:unhideWhenUsed="0"/>
-    <w:lsdException w:name="Colorful List Accent 3" w:semiHidden="0" w:uiPriority="72" w:unhideWhenUsed="0"/>
-    <w:lsdException w:name="Colorful Grid Accent 3" w:semiHidden="0" w:uiPriority="73" w:unhideWhenUsed="0"/>
-    <w:lsdException w:name="Light Shading Accent 4" w:semiHidden="0" w:uiPriority="60" w:unhideWhenUsed="0"/>
-    <w:lsdException w:name="Light List Accent 4" w:semiHidden="0" w:uiPriority="61" w:unhideWhenUsed="0"/>
-    <w:lsdException w:name="Light Grid Accent 4" w:semiHidden="0" w:uiPriority="62" w:unhideWhenUsed="0"/>
-    <w:lsdException w:name="Medium Shading 1 Accent 4" w:semiHidden="0" w:uiPriority="63" w:unhideWhenUsed="0"/>
-    <w:lsdException w:name="Medium Shading 2 Accent 4" w:semiHidden="0" w:uiPriority="64" w:unhideWhenUsed="0"/>
-    <w:lsdException w:name="Medium List 1 Accent 4" w:semiHidden="0" w:uiPriority="65" w:unhideWhenUsed="0"/>
-    <w:lsdException w:name="Medium List 2 Accent 4" w:semiHidden="0" w:uiPriority="66" w:unhideWhenUsed="0"/>
-    <w:lsdException w:name="Medium Grid 1 Accent 4" w:semiHidden="0" w:uiPriority="67" w:unhideWhenUsed="0"/>
-    <w:lsdException w:name="Medium Grid 2 Accent 4" w:semiHidden="0" w:uiPriority="68" w:unhideWhenUsed="0"/>
-    <w:lsdException w:name="Medium Grid 3 Accent 4" w:semiHidden="0" w:uiPriority="69" w:unhideWhenUsed="0"/>
-    <w:lsdException w:name="Dark List Accent 4" w:semiHidden="0" w:uiPriority="70" w:unhideWhenUsed="0"/>
-    <w:lsdException w:name="Colorful Shading Accent 4" w:semiHidden="0" w:uiPriority="71" w:unhideWhenUsed="0"/>
-    <w:lsdException w:name="Colorful List Accent 4" w:semiHidden="0" w:uiPriority="72" w:unhideWhenUsed="0"/>
-    <w:lsdException w:name="Colorful Grid Accent 4" w:semiHidden="0" w:uiPriority="73" w:unhideWhenUsed="0"/>
-    <w:lsdException w:name="Light Shading Accent 5" w:semiHidden="0" w:uiPriority="60" w:unhideWhenUsed="0"/>
-    <w:lsdException w:name="Light List Accent 5" w:semiHidden="0" w:uiPriority="61" w:unhideWhenUsed="0"/>
-    <w:lsdException w:name="Light Grid Accent 5" w:semiHidden="0" w:uiPriority="62" w:unhideWhenUsed="0"/>
-    <w:lsdException w:name="Medium Shading 1 Accent 5" w:semiHidden="0" w:uiPriority="63" w:unhideWhenUsed="0"/>
-    <w:lsdException w:name="Medium Shading 2 Accent 5" w:semiHidden="0" w:uiPriority="64" w:unhideWhenUsed="0"/>
-    <w:lsdException w:name="Medium List 1 Accent 5" w:semiHidden="0" w:uiPriority="65" w:unhideWhenUsed="0"/>
-    <w:lsdException w:name="Medium List 2 Accent 5" w:semiHidden="0" w:uiPriority="66" w:unhideWhenUsed="0"/>
-    <w:lsdException w:name="Medium Grid 1 Accent 5" w:semiHidden="0" w:uiPriority="67" w:unhideWhenUsed="0"/>
-    <w:lsdException w:name="Medium Grid 2 Accent 5" w:semiHidden="0" w:uiPriority="68" w:unhideWhenUsed="0"/>
-    <w:lsdException w:name="Medium Grid 3 Accent 5" w:semiHidden="0" w:uiPriority="69" w:unhideWhenUsed="0"/>
-    <w:lsdException w:name="Dark List Accent 5" w:semiHidden="0" w:uiPriority="70" w:unhideWhenUsed="0"/>
-    <w:lsdException w:name="Colorful Shading Accent 5" w:semiHidden="0" w:uiPriority="71" w:unhideWhenUsed="0"/>
-    <w:lsdException w:name="Colorful List Accent 5" w:semiHidden="0" w:uiPriority="72" w:unhideWhenUsed="0"/>
-    <w:lsdException w:name="Colorful Grid Accent 5" w:semiHidden="0" w:uiPriority="73" w:unhideWhenUsed="0"/>
-    <w:lsdException w:name="Light Shading Accent 6" w:semiHidden="0" w:uiPriority="60" w:unhideWhenUsed="0"/>
-    <w:lsdException w:name="Light List Accent 6" w:semiHidden="0" w:uiPriority="61" w:unhideWhenUsed="0"/>
-    <w:lsdException w:name="Light Grid Accent 6" w:semiHidden="0" w:uiPriority="62" w:unhideWhenUsed="0"/>
-    <w:lsdException w:name="Medium Shading 1 Accent 6" w:semiHidden="0" w:uiPriority="63" w:unhideWhenUsed="0"/>
-    <w:lsdException w:name="Medium Shading 2 Accent 6" w:semiHidden="0" w:uiPriority="64" w:unhideWhenUsed="0"/>
-    <w:lsdException w:name="Medium List 1 Accent 6" w:semiHidden="0" w:uiPriority="65" w:unhideWhenUsed="0"/>
-    <w:lsdException w:name="Medium List 2 Accent 6" w:semiHidden="0" w:uiPriority="66" w:unhideWhenUsed="0"/>
-    <w:lsdException w:name="Medium Grid 1 Accent 6" w:semiHidden="0" w:uiPriority="67" w:unhideWhenUsed="0"/>
-    <w:lsdException w:name="Medium Grid 2 Accent 6" w:semiHidden="0" w:uiPriority="68" w:unhideWhenUsed="0"/>
-    <w:lsdException w:name="Medium Grid 3 Accent 6" w:semiHidden="0" w:uiPriority="69" w:unhideWhenUsed="0"/>
-    <w:lsdException w:name="Dark List Accent 6" w:semiHidden="0" w:uiPriority="70" w:unhideWhenUsed="0"/>
-    <w:lsdException w:name="Colorful Shading Accent 6" w:semiHidden="0" w:uiPriority="71" w:unhideWhenUsed="0"/>
-    <w:lsdException w:name="Colorful List Accent 6" w:semiHidden="0" w:uiPriority="72" w:unhideWhenUsed="0"/>
-    <w:lsdException w:name="Colorful Grid Accent 6" w:semiHidden="0" w:uiPriority="73" w:unhideWhenUsed="0"/>
-    <w:lsdException w:name="Subtle Emphasis" w:semiHidden="0" w:uiPriority="19" w:unhideWhenUsed="0" w:qFormat="1"/>
-    <w:lsdException w:name="Intense Emphasis" w:semiHidden="0" w:uiPriority="21" w:unhideWhenUsed="0" w:qFormat="1"/>
-    <w:lsdException w:name="Subtle Reference" w:semiHidden="0" w:uiPriority="31" w:unhideWhenUsed="0" w:qFormat="1"/>
-    <w:lsdException w:name="Intense Reference" w:semiHidden="0" w:uiPriority="32" w:unhideWhenUsed="0" w:qFormat="1"/>
-    <w:lsdException w:name="Book Title" w:semiHidden="0" w:uiPriority="33" w:unhideWhenUsed="0" w:qFormat="1"/>
-    <w:lsdException w:name="Bibliography" w:uiPriority="37"/>
-    <w:lsdException w:name="TOC Heading" w:uiPriority="39" w:qFormat="1"/>
-  </w:latentStyles>
-  <w:style w:type="paragraph" w:default="1" w:styleId="Normal">
-    <w:name w:val="Normal"/>
-    <w:qFormat/>
-  </w:style>
-  <w:style w:type="character" w:default="1" w:styleId="DefaultParagraphFont">
-    <w:name w:val="Default Paragraph Font"/>
-    <w:uiPriority w:val="1"/>
-    <w:semiHidden/>
-    <w:unhideWhenUsed/>
-  </w:style>
-  <w:style w:type="table" w:default="1" w:styleId="TableNormal">
-    <w:name w:val="Normal Table"/>
-    <w:uiPriority w:val="99"/>
-    <w:semiHidden/>
-    <w:unhideWhenUsed/>
-    <w:tblPr>
-      <w:tblInd w:w="0" w:type="dxa"/>
-      <w:tblCellMar>
-        <w:top w:w="0" w:type="dxa"/>
-        <w:left w:w="108" w:type="dxa"/>
-        <w:bottom w:w="0" w:type="dxa"/>
-        <w:right w:w="108" w:type="dxa"/>
-      </w:tblCellMar>
-    </w:tblPr>
-  </w:style>
-  <w:style w:type="numbering" w:default="1" w:styleId="NoList">
-    <w:name w:val="No List"/>
-    <w:uiPriority w:val="99"/>
-    <w:semiHidden/>
-    <w:unhideWhenUsed/>
-  </w:style>
-  <w:style w:type="paragraph" w:styleId="ListParagraph">
-    <w:name w:val="List Paragraph"/>
-    <w:basedOn w:val="Normal"/>
-    <w:uiPriority w:val="34"/>
-    <w:qFormat/>
-    <w:rsid w:val="000860EA"/>
-    <w:pPr>
-      <w:ind w:left="720"/>
-      <w:contextualSpacing/>
-    </w:pPr>
-  </w:style>
-  <w:style w:type="paragraph" w:styleId="NoSpacing">
-    <w:name w:val="No Spacing"/>
-    <w:uiPriority w:val="1"/>
-    <w:qFormat/>
-    <w:rsid w:val="000860EA"/>
-    <w:pPr>
-      <w:spacing w:after="0" w:line="240" w:lineRule="auto"/>
-    </w:pPr>
-  </w:style>
-  <w:style w:type="character" w:styleId="Hyperlink">
-    <w:name w:val="Hyperlink"/>
-    <w:basedOn w:val="DefaultParagraphFont"/>
-    <w:uiPriority w:val="99"/>
-    <w:semiHidden/>
-    <w:unhideWhenUsed/>
-    <w:rsid w:val="00135375"/>
-    <w:rPr>
-      <w:color w:val="0000FF"/>
-      <w:u w:val="single"/>
-    </w:rPr>
-  </w:style>
-  <w:style w:type="paragraph" w:styleId="Header">
-    <w:name w:val="header"/>
-    <w:basedOn w:val="Normal"/>
-    <w:link w:val="HeaderChar"/>
-    <w:uiPriority w:val="99"/>
-    <w:unhideWhenUsed/>
-    <w:rsid w:val="007F50B7"/>
-    <w:pPr>
-      <w:tabs>
-        <w:tab w:val="center" w:pos="4513"/>
-        <w:tab w:val="right" w:pos="9026"/>
-      </w:tabs>
-      <w:spacing w:after="0" w:line="240" w:lineRule="auto"/>
-    </w:pPr>
-  </w:style>
-  <w:style w:type="character" w:customStyle="1" w:styleId="HeaderChar">
-    <w:name w:val="Header Char"/>
-    <w:basedOn w:val="DefaultParagraphFont"/>
-    <w:link w:val="Header"/>
-    <w:uiPriority w:val="99"/>
-    <w:rsid w:val="007F50B7"/>
-  </w:style>
-  <w:style w:type="paragraph" w:styleId="Footer">
-    <w:name w:val="footer"/>
-    <w:basedOn w:val="Normal"/>
-    <w:link w:val="FooterChar"/>
-    <w:uiPriority w:val="99"/>
-    <w:unhideWhenUsed/>
-    <w:rsid w:val="007F50B7"/>
-    <w:pPr>
-      <w:tabs>
-        <w:tab w:val="center" w:pos="4513"/>
-        <w:tab w:val="right" w:pos="9026"/>
-      </w:tabs>
-      <w:spacing w:after="0" w:line="240" w:lineRule="auto"/>
-    </w:pPr>
-  </w:style>
-  <w:style w:type="character" w:customStyle="1" w:styleId="FooterChar">
-    <w:name w:val="Footer Char"/>
-    <w:basedOn w:val="DefaultParagraphFont"/>
-    <w:link w:val="Footer"/>
-    <w:uiPriority w:val="99"/>
-    <w:rsid w:val="007F50B7"/>
-  </w:style>
-</w:styles>
-</file>
-
-<file path=word/stylesWithEffects.xml><?xml version="1.0" encoding="utf-8"?>
-<w:styles xmlns:wpc="http://schemas.microsoft.com/office/word/2010/wordprocessingCanvas" xmlns:mc="http://schemas.openxmlformats.org/markup-compatibility/2006" xmlns:o="urn:schemas-microsoft-com:office:office" xmlns:r="http://schemas.openxmlformats.org/officeDocument/2006/relationships" xmlns:m="http://schemas.openxmlformats.org/officeDocument/2006/math" xmlns:v="urn:schemas-microsoft-com:vml" xmlns:wp14="http://schemas.microsoft.com/office/word/2010/wordprocessingDrawing" xmlns:wp="http://schemas.openxmlformats.org/drawingml/2006/wordprocessingDrawing" xmlns:w10="urn:schemas-microsoft-com:office:word" xmlns:w="http://schemas.openxmlformats.org/wordprocessingml/2006/main" xmlns:w14="http://schemas.microsoft.com/office/word/2010/wordml" xmlns:wpg="http://schemas.microsoft.com/office/word/2010/wordprocessingGroup" xmlns:wpi="http://schemas.microsoft.com/office/word/2010/wordprocessingInk" xmlns:wne="http://schemas.microsoft.com/office/word/2006/wordml" xmlns:wps="http://schemas.microsoft.com/office/word/2010/wordprocessingShape" mc:Ignorable="w14 wp14">
-  <w:docDefaults>
-    <w:rPrDefault>
-      <w:rPr>
-        <w:rFonts w:asciiTheme="minorHAnsi" w:eastAsiaTheme="minorHAnsi" w:hAnsiTheme="minorHAnsi" w:cstheme="minorBidi"/>
-        <w:sz w:val="22"/>
-        <w:szCs w:val="22"/>
-        <w:lang w:val="en-US" w:eastAsia="en-US" w:bidi="ar-SA"/>
-      </w:rPr>
-    </w:rPrDefault>
-    <w:pPrDefault>
-      <w:pPr>
-        <w:spacing w:after="200" w:line="276" w:lineRule="auto"/>
-      </w:pPr>
-    </w:pPrDefault>
-  </w:docDefaults>
-  <w:latentStyles w:defLockedState="0" w:defUIPriority="99" w:defSemiHidden="1" w:defUnhideWhenUsed="1" w:defQFormat="0" w:count="267">
-    <w:lsdException w:name="Normal" w:semiHidden="0" w:uiPriority="0" w:unhideWhenUsed="0" w:qFormat="1"/>
-    <w:lsdException w:name="heading 1" w:semiHidden="0" w:uiPriority="9" w:unhideWhenUsed="0" w:qFormat="1"/>
-    <w:lsdException w:name="heading 2" w:uiPriority="9" w:qFormat="1"/>
-    <w:lsdException w:name="heading 3" w:uiPriority="9" w:qFormat="1"/>
-    <w:lsdException w:name="heading 4" w:uiPriority="9" w:qFormat="1"/>
-    <w:lsdException w:name="heading 5" w:uiPriority="9" w:qFormat="1"/>
-    <w:lsdException w:name="heading 6" w:uiPriority="9" w:qFormat="1"/>
-    <w:lsdException w:name="heading 7" w:uiPriority="9" w:qFormat="1"/>
-    <w:lsdException w:name="heading 8" w:uiPriority="9" w:qFormat="1"/>
-    <w:lsdException w:name="heading 9" w:uiPriority="9" w:qFormat="1"/>
-    <w:lsdException w:name="toc 1" w:uiPriority="39"/>
-    <w:lsdException w:name="toc 2" w:uiPriority="39"/>
-    <w:lsdException w:name="toc 3" w:uiPriority="39"/>
-    <w:lsdException w:name="toc 4" w:uiPriority="39"/>
-    <w:lsdException w:name="toc 5" w:uiPriority="39"/>
-    <w:lsdException w:name="toc 6" w:uiPriority="39"/>
-    <w:lsdException w:name="toc 7" w:uiPriority="39"/>
-    <w:lsdException w:name="toc 8" w:uiPriority="39"/>
-    <w:lsdException w:name="toc 9" w:uiPriority="39"/>
-    <w:lsdException w:name="caption" w:uiPriority="35" w:qFormat="1"/>
-    <w:lsdException w:name="Title" w:semiHidden="0" w:uiPriority="10" w:unhideWhenUsed="0" w:qFormat="1"/>
-    <w:lsdException w:name="Default Paragraph Font" w:uiPriority="1"/>
-    <w:lsdException w:name="Subtitle" w:semiHidden="0" w:uiPriority="11" w:unhideWhenUsed="0" w:qFormat="1"/>
-    <w:lsdException w:name="Strong" w:semiHidden="0" w:uiPriority="22" w:unhideWhenUsed="0" w:qFormat="1"/>
-    <w:lsdException w:name="Emphasis" w:semiHidden="0" w:uiPriority="20" w:unhideWhenUsed="0" w:qFormat="1"/>
-    <w:lsdException w:name="Table Grid" w:semiHidden="0" w:uiPriority="59" w:unhideWhenUsed="0"/>
-    <w:lsdException w:name="Placeholder Text" w:unhideWhenUsed="0"/>
-    <w:lsdException w:name="No Spacing" w:semiHidden="0" w:uiPriority="1" w:unhideWhenUsed="0" w:qFormat="1"/>
-    <w:lsdException w:name="Light Shading" w:semiHidden="0" w:uiPriority="60" w:unhideWhenUsed="0"/>
-    <w:lsdException w:name="Light List" w:semiHidden="0" w:uiPriority="61" w:unhideWhenUsed="0"/>
-    <w:lsdException w:name="Light Grid" w:semiHidden="0" w:uiPriority="62" w:unhideWhenUsed="0"/>
-    <w:lsdException w:name="Medium Shading 1" w:semiHidden="0" w:uiPriority="63" w:unhideWhenUsed="0"/>
-    <w:lsdException w:name="Medium Shading 2" w:semiHidden="0" w:uiPriority="64" w:unhideWhenUsed="0"/>
-    <w:lsdException w:name="Medium List 1" w:semiHidden="0" w:uiPriority="65" w:unhideWhenUsed="0"/>
-    <w:lsdException w:name="Medium List 2" w:semiHidden="0" w:uiPriority="66" w:unhideWhenUsed="0"/>
-    <w:lsdException w:name="Medium Grid 1" w:semiHidden="0" w:uiPriority="67" w:unhideWhenUsed="0"/>
-    <w:lsdException w:name="Medium Grid 2" w:semiHidden="0" w:uiPriority="68" w:unhideWhenUsed="0"/>
-    <w:lsdException w:name="Medium Grid 3" w:semiHidden="0" w:uiPriority="69" w:unhideWhenUsed="0"/>
-    <w:lsdException w:name="Dark List" w:semiHidden="0" w:uiPriority="70" w:unhideWhenUsed="0"/>
-    <w:lsdException w:name="Colorful Shading" w:semiHidden="0" w:uiPriority="71" w:unhideWhenUsed="0"/>
-    <w:lsdException w:name="Colorful List" w:semiHidden="0" w:uiPriority="72" w:unhideWhenUsed="0"/>
-    <w:lsdException w:name="Colorful Grid" w:semiHidden="0" w:uiPriority="73" w:unhideWhenUsed="0"/>
-    <w:lsdException w:name="Light Shading Accent 1" w:semiHidden="0" w:uiPriority="60" w:unhideWhenUsed="0"/>
-    <w:lsdException w:name="Light List Accent 1" w:semiHidden="0" w:uiPriority="61" w:unhideWhenUsed="0"/>
-    <w:lsdException w:name="Light Grid Accent 1" w:semiHidden="0" w:uiPriority="62" w:unhideWhenUsed="0"/>
-    <w:lsdException w:name="Medium Shading 1 Accent 1" w:semiHidden="0" w:uiPriority="63" w:unhideWhenUsed="0"/>
-    <w:lsdException w:name="Medium Shading 2 Accent 1" w:semiHidden="0" w:uiPriority="64" w:unhideWhenUsed="0"/>
-    <w:lsdException w:name="Medium List 1 Accent 1" w:semiHidden="0" w:uiPriority="65" w:unhideWhenUsed="0"/>
-    <w:lsdException w:name="Revision" w:unhideWhenUsed="0"/>
-    <w:lsdException w:name="List Paragraph" w:semiHidden="0" w:uiPriority="34" w:unhideWhenUsed="0" w:qFormat="1"/>
-    <w:lsdException w:name="Quote" w:semiHidden="0" w:uiPriority="29" w:unhideWhenUsed="0" w:qFormat="1"/>
-    <w:lsdException w:name="Intense Quote" w:semiHidden="0" w:uiPriority="30" w:unhideWhenUsed="0" w:qFormat="1"/>
-    <w:lsdException w:name="Medium List 2 Accent 1" w:semiHidden="0" w:uiPriority="66" w:unhideWhenUsed="0"/>
-    <w:lsdException w:name="Medium Grid 1 Accent 1" w:semiHidden="0" w:uiPriority="67" w:unhideWhenUsed="0"/>
-    <w:lsdException w:name="Medium Grid 2 Accent 1" w:semiHidden="0" w:uiPriority="68" w:unhideWhenUsed="0"/>
-    <w:lsdException w:name="Medium Grid 3 Accent 1" w:semiHidden="0" w:uiPriority="69" w:unhideWhenUsed="0"/>
-    <w:lsdException w:name="Dark List Accent 1" w:semiHidden="0" w:uiPriority="70" w:unhideWhenUsed="0"/>
-    <w:lsdException w:name="Colorful Shading Accent 1" w:semiHidden="0" w:uiPriority="71" w:unhideWhenUsed="0"/>
-    <w:lsdException w:name="Colorful List Accent 1" w:semiHidden="0" w:uiPriority="72" w:unhideWhenUsed="0"/>
-    <w:lsdException w:name="Colorful Grid Accent 1" w:semiHidden="0" w:uiPriority="73" w:unhideWhenUsed="0"/>
-    <w:lsdException w:name="Light Shading Accent 2" w:semiHidden="0" w:uiPriority="60" w:unhideWhenUsed="0"/>
-    <w:lsdException w:name="Light List Accent 2" w:semiHidden="0" w:uiPriority="61" w:unhideWhenUsed="0"/>
-    <w:lsdException w:name="Light Grid Accent 2" w:semiHidden="0" w:uiPriority="62" w:unhideWhenUsed="0"/>
-    <w:lsdException w:name="Medium Shading 1 Accent 2" w:semiHidden="0" w:uiPriority="63" w:unhideWhenUsed="0"/>
-    <w:lsdException w:name="Medium Shading 2 Accent 2" w:semiHidden="0" w:uiPriority="64" w:unhideWhenUsed="0"/>
-    <w:lsdException w:name="Medium List 1 Accent 2" w:semiHidden="0" w:uiPriority="65" w:unhideWhenUsed="0"/>
-    <w:lsdException w:name="Medium List 2 Accent 2" w:semiHidden="0" w:uiPriority="66" w:unhideWhenUsed="0"/>
-    <w:lsdException w:name="Medium Grid 1 Accent 2" w:semiHidden="0" w:uiPriority="67" w:unhideWhenUsed="0"/>
-    <w:lsdException w:name="Medium Grid 2 Accent 2" w:semiHidden="0" w:uiPriority="68" w:unhideWhenUsed="0"/>
-    <w:lsdException w:name="Medium Grid 3 Accent 2" w:semiHidden="0" w:uiPriority="69" w:unhideWhenUsed="0"/>
-    <w:lsdException w:name="Dark List Accent 2" w:semiHidden="0" w:uiPriority="70" w:unhideWhenUsed="0"/>
-    <w:lsdException w:name="Colorful Shading Accent 2" w:semiHidden="0" w:uiPriority="71" w:unhideWhenUsed="0"/>
-    <w:lsdException w:name="Colorful List Accent 2" w:semiHidden="0" w:uiPriority="72" w:unhideWhenUsed="0"/>
-    <w:lsdException w:name="Colorful Grid Accent 2" w:semiHidden="0" w:uiPriority="73" w:unhideWhenUsed="0"/>
-    <w:lsdException w:name="Light Shading Accent 3" w:semiHidden="0" w:uiPriority="60" w:unhideWhenUsed="0"/>
-    <w:lsdException w:name="Light List Accent 3" w:semiHidden="0" w:uiPriority="61" w:unhideWhenUsed="0"/>
-    <w:lsdException w:name="Light Grid Accent 3" w:semiHidden="0" w:uiPriority="62" w:unhideWhenUsed="0"/>
-    <w:lsdException w:name="Medium Shading 1 Accent 3" w:semiHidden="0" w:uiPriority="63" w:unhideWhenUsed="0"/>
-    <w:lsdException w:name="Medium Shading 2 Accent 3" w:semiHidden="0" w:uiPriority="64" w:unhideWhenUsed="0"/>
-    <w:lsdException w:name="Medium List 1 Accent 3" w:semiHidden="0" w:uiPriority="65" w:unhideWhenUsed="0"/>
-    <w:lsdException w:name="Medium List 2 Accent 3" w:semiHidden="0" w:uiPriority="66" w:unhideWhenUsed="0"/>
-    <w:lsdException w:name="Medium Grid 1 Accent 3" w:semiHidden="0" w:uiPriority="67" w:unhideWhenUsed="0"/>
-    <w:lsdException w:name="Medium Grid 2 Accent 3" w:semiHidden="0" w:uiPriority="68" w:unhideWhenUsed="0"/>
-    <w:lsdException w:name="Medium Grid 3 Accent 3" w:semiHidden="0" w:uiPriority="69" w:unhideWhenUsed="0"/>
-    <w:lsdException w:name="Dark List Accent 3" w:semiHidden="0" w:uiPriority="70" w:unhideWhenUsed="0"/>
-    <w:lsdException w:name="Colorful Shading Accent 3" w:semiHidden="0" w:uiPriority="71" w:unhideWhenUsed="0"/>
-    <w:lsdException w:name="Colorful List Accent 3" w:semiHidden="0" w:uiPriority="72" w:unhideWhenUsed="0"/>
-    <w:lsdException w:name="Colorful Grid Accent 3" w:semiHidden="0" w:uiPriority="73" w:unhideWhenUsed="0"/>
-    <w:lsdException w:name="Light Shading Accent 4" w:semiHidden="0" w:uiPriority="60" w:unhideWhenUsed="0"/>
-    <w:lsdException w:name="Light List Accent 4" w:semiHidden="0" w:uiPriority="61" w:unhideWhenUsed="0"/>
-    <w:lsdException w:name="Light Grid Accent 4" w:semiHidden="0" w:uiPriority="62" w:unhideWhenUsed="0"/>
-    <w:lsdException w:name="Medium Shading 1 Accent 4" w:semiHidden="0" w:uiPriority="63" w:unhideWhenUsed="0"/>
-    <w:lsdException w:name="Medium Shading 2 Accent 4" w:semiHidden="0" w:uiPriority="64" w:unhideWhenUsed="0"/>
-    <w:lsdException w:name="Medium List 1 Accent 4" w:semiHidden="0" w:uiPriority="65" w:unhideWhenUsed="0"/>
-    <w:lsdException w:name="Medium List 2 Accent 4" w:semiHidden="0" w:uiPriority="66" w:unhideWhenUsed="0"/>
-    <w:lsdException w:name="Medium Grid 1 Accent 4" w:semiHidden="0" w:uiPriority="67" w:unhideWhenUsed="0"/>
-    <w:lsdException w:name="Medium Grid 2 Accent 4" w:semiHidden="0" w:uiPriority="68" w:unhideWhenUsed="0"/>
-    <w:lsdException w:name="Medium Grid 3 Accent 4" w:semiHidden="0" w:uiPriority="69" w:unhideWhenUsed="0"/>
-    <w:lsdException w:name="Dark List Accent 4" w:semiHidden="0" w:uiPriority="70" w:unhideWhenUsed="0"/>
-    <w:lsdException w:name="Colorful Shading Accent 4" w:semiHidden="0" w:uiPriority="71" w:unhideWhenUsed="0"/>
-    <w:lsdException w:name="Colorful List Accent 4" w:semiHidden="0" w:uiPriority="72" w:unhideWhenUsed="0"/>
-    <w:lsdException w:name="Colorful Grid Accent 4" w:semiHidden="0" w:uiPriority="73" w:unhideWhenUsed="0"/>
-    <w:lsdException w:name="Light Shading Accent 5" w:semiHidden="0" w:uiPriority="60" w:unhideWhenUsed="0"/>
-    <w:lsdException w:name="Light List Accent 5" w:semiHidden="0" w:uiPriority="61" w:unhideWhenUsed="0"/>
-    <w:lsdException w:name="Light Grid Accent 5" w:semiHidden="0" w:uiPriority="62" w:unhideWhenUsed="0"/>
-    <w:lsdException w:name="Medium Shading 1 Accent 5" w:semiHidden="0" w:uiPriority="63" w:unhideWhenUsed="0"/>
-    <w:lsdException w:name="Medium Shading 2 Accent 5" w:semiHidden="0" w:uiPriority="64" w:unhideWhenUsed="0"/>
-    <w:lsdException w:name="Medium List 1 Accent 5" w:semiHidden="0" w:uiPriority="65" w:unhideWhenUsed="0"/>
-    <w:lsdException w:name="Medium List 2 Accent 5" w:semiHidden="0" w:uiPriority="66" w:unhideWhenUsed="0"/>
-    <w:lsdException w:name="Medium Grid 1 Accent 5" w:semiHidden="0" w:uiPriority="67" w:unhideWhenUsed="0"/>
-    <w:lsdException w:name="Medium Grid 2 Accent 5" w:semiHidden="0" w:uiPriority="68" w:unhideWhenUsed="0"/>
-    <w:lsdException w:name="Medium Grid 3 Accent 5" w:semiHidden="0" w:uiPriority="69" w:unhideWhenUsed="0"/>
-    <w:lsdException w:name="Dark List Accent 5" w:semiHidden="0" w:uiPriority="70" w:unhideWhenUsed="0"/>
-    <w:lsdException w:name="Colorful Shading Accent 5" w:semiHidden="0" w:uiPriority="71" w:unhideWhenUsed="0"/>
-    <w:lsdException w:name="Colorful List Accent 5" w:semiHidden="0" w:uiPriority="72" w:unhideWhenUsed="0"/>
-    <w:lsdException w:name="Colorful Grid Accent 5" w:semiHidden="0" w:uiPriority="73" w:unhideWhenUsed="0"/>
-    <w:lsdException w:name="Light Shading Accent 6" w:semiHidden="0" w:uiPriority="60" w:unhideWhenUsed="0"/>
-    <w:lsdException w:name="Light List Accent 6" w:semiHidden="0" w:uiPriority="61" w:unhideWhenUsed="0"/>
-    <w:lsdException w:name="Light Grid Accent 6" w:semiHidden="0" w:uiPriority="62" w:unhideWhenUsed="0"/>
-    <w:lsdException w:name="Medium Shading 1 Accent 6" w:semiHidden="0" w:uiPriority="63" w:unhideWhenUsed="0"/>
-    <w:lsdException w:name="Medium Shading 2 Accent 6" w:semiHidden="0" w:uiPriority="64" w:unhideWhenUsed="0"/>
-    <w:lsdException w:name="Medium List 1 Accent 6" w:semiHidden="0" w:uiPriority="65" w:unhideWhenUsed="0"/>
-    <w:lsdException w:name="Medium List 2 Accent 6" w:semiHidden="0" w:uiPriority="66" w:unhideWhenUsed="0"/>
-    <w:lsdException w:name="Medium Grid 1 Accent 6" w:semiHidden="0" w:uiPriority="67" w:unhideWhenUsed="0"/>
-    <w:lsdException w:name="Medium Grid 2 Accent 6" w:semiHidden="0" w:uiPriority="68" w:unhideWhenUsed="0"/>
-    <w:lsdException w:name="Medium Grid 3 Accent 6" w:semiHidden="0" w:uiPriority="69" w:unhideWhenUsed="0"/>
-    <w:lsdException w:name="Dark List Accent 6" w:semiHidden="0" w:uiPriority="70" w:unhideWhenUsed="0"/>
-    <w:lsdException w:name="Colorful Shading Accent 6" w:semiHidden="0" w:uiPriority="71" w:unhideWhenUsed="0"/>
-    <w:lsdException w:name="Colorful List Accent 6" w:semiHidden="0" w:uiPriority="72" w:unhideWhenUsed="0"/>
-    <w:lsdException w:name="Colorful Grid Accent 6" w:semiHidden="0" w:uiPriority="73" w:unhideWhenUsed="0"/>
-    <w:lsdException w:name="Subtle Emphasis" w:semiHidden="0" w:uiPriority="19" w:unhideWhenUsed="0" w:qFormat="1"/>
-    <w:lsdException w:name="Intense Emphasis" w:semiHidden="0" w:uiPriority="21" w:unhideWhenUsed="0" w:qFormat="1"/>
-    <w:lsdException w:name="Subtle Reference" w:semiHidden="0" w:uiPriority="31" w:unhideWhenUsed="0" w:qFormat="1"/>
-    <w:lsdException w:name="Intense Reference" w:semiHidden="0" w:uiPriority="32" w:unhideWhenUsed="0" w:qFormat="1"/>
-    <w:lsdException w:name="Book Title" w:semiHidden="0" w:uiPriority="33" w:unhideWhenUsed="0" w:qFormat="1"/>
-    <w:lsdException w:name="Bibliography" w:uiPriority="37"/>
-    <w:lsdException w:name="TOC Heading" w:uiPriority="39" w:qFormat="1"/>
+  <w:latentStyles w:defLockedState="0" w:defUIPriority="99" w:defSemiHidden="0" w:defUnhideWhenUsed="0" w:defQFormat="0" w:count="371">
+    <w:lsdException w:name="Normal" w:uiPriority="0" w:qFormat="1"/>
+    <w:lsdException w:name="heading 1" w:uiPriority="9" w:qFormat="1"/>
+    <w:lsdException w:name="heading 2" w:semiHidden="1" w:uiPriority="9" w:unhideWhenUsed="1" w:qFormat="1"/>
+    <w:lsdException w:name="heading 3" w:semiHidden="1" w:uiPriority="9" w:unhideWhenUsed="1" w:qFormat="1"/>
+    <w:lsdException w:name="heading 4" w:semiHidden="1" w:uiPriority="9" w:unhideWhenUsed="1" w:qFormat="1"/>
+    <w:lsdException w:name="heading 5" w:semiHidden="1" w:uiPriority="9" w:unhideWhenUsed="1" w:qFormat="1"/>
+    <w:lsdException w:name="heading 6" w:semiHidden="1" w:uiPriority="9" w:unhideWhenUsed="1" w:qFormat="1"/>
+    <w:lsdException w:name="heading 7" w:semiHidden="1" w:uiPriority="9" w:unhideWhenUsed="1" w:qFormat="1"/>
+    <w:lsdException w:name="heading 8" w:semiHidden="1" w:uiPriority="9" w:unhideWhenUsed="1" w:qFormat="1"/>
+    <w:lsdException w:name="heading 9" w:semiHidden="1" w:uiPriority="9" w:unhideWhenUsed="1" w:qFormat="1"/>
+    <w:lsdException w:name="index 1" w:semiHidden="1" w:unhideWhenUsed="1"/>
+    <w:lsdException w:name="index 2" w:semiHidden="1" w:unhideWhenUsed="1"/>
+    <w:lsdException w:name="index 3" w:semiHidden="1" w:unhideWhenUsed="1"/>
+    <w:lsdException w:name="index 4" w:semiHidden="1" w:unhideWhenUsed="1"/>
+    <w:lsdException w:name="index 5" w:semiHidden="1" w:unhideWhenUsed="1"/>
+    <w:lsdException w:name="index 6" w:semiHidden="1" w:unhideWhenUsed="1"/>
+    <w:lsdException w:name="index 7" w:semiHidden="1" w:unhideWhenUsed="1"/>
+    <w:lsdException w:name="index 8" w:semiHidden="1" w:unhideWhenUsed="1"/>
+    <w:lsdException w:name="index 9" w:semiHidden="1" w:unhideWhenUsed="1"/>
+    <w:lsdException w:name="toc 1" w:semiHidden="1" w:uiPriority="39" w:unhideWhenUsed="1"/>
+    <w:lsdException w:name="toc 2" w:semiHidden="1" w:uiPriority="39" w:unhideWhenUsed="1"/>
+    <w:lsdException w:name="toc 3" w:semiHidden="1" w:uiPriority="39" w:unhideWhenUsed="1"/>
+    <w:lsdException w:name="toc 4" w:semiHidden="1" w:uiPriority="39" w:unhideWhenUsed="1"/>
+    <w:lsdException w:name="toc 5" w:semiHidden="1" w:uiPriority="39" w:unhideWhenUsed="1"/>
+    <w:lsdException w:name="toc 6" w:semiHidden="1" w:uiPriority="39" w:unhideWhenUsed="1"/>
+    <w:lsdException w:name="toc 7" w:semiHidden="1" w:uiPriority="39" w:unhideWhenUsed="1"/>
+    <w:lsdException w:name="toc 8" w:semiHidden="1" w:uiPriority="39" w:unhideWhenUsed="1"/>
+    <w:lsdException w:name="toc 9" w:semiHidden="1" w:uiPriority="39" w:unhideWhenUsed="1"/>
+    <w:lsdException w:name="Normal Indent" w:semiHidden="1" w:unhideWhenUsed="1"/>
+    <w:lsdException w:name="footnote text" w:semiHidden="1" w:unhideWhenUsed="1"/>
+    <w:lsdException w:name="annotation text" w:semiHidden="1" w:unhideWhenUsed="1"/>
+    <w:lsdException w:name="header" w:semiHidden="1" w:unhideWhenUsed="1"/>
+    <w:lsdException w:name="footer" w:semiHidden="1" w:unhideWhenUsed="1"/>
+    <w:lsdException w:name="index heading" w:semiHidden="1" w:unhideWhenUsed="1"/>
+    <w:lsdException w:name="caption" w:semiHidden="1" w:uiPriority="35" w:unhideWhenUsed="1" w:qFormat="1"/>
+    <w:lsdException w:name="table of figures" w:semiHidden="1" w:unhideWhenUsed="1"/>
+    <w:lsdException w:name="envelope address" w:semiHidden="1" w:unhideWhenUsed="1"/>
+    <w:lsdException w:name="envelope return" w:semiHidden="1" w:unhideWhenUsed="1"/>
+    <w:lsdException w:name="footnote reference" w:semiHidden="1" w:unhideWhenUsed="1"/>
+    <w:lsdException w:name="annotation reference" w:semiHidden="1" w:unhideWhenUsed="1"/>
+    <w:lsdException w:name="line number" w:semiHidden="1" w:unhideWhenUsed="1"/>
+    <w:lsdException w:name="page number" w:semiHidden="1" w:unhideWhenUsed="1"/>
+    <w:lsdException w:name="endnote reference" w:semiHidden="1" w:unhideWhenUsed="1"/>
+    <w:lsdException w:name="endnote text" w:semiHidden="1" w:unhideWhenUsed="1"/>
+    <w:lsdException w:name="table of authorities" w:semiHidden="1" w:unhideWhenUsed="1"/>
+    <w:lsdException w:name="macro" w:semiHidden="1" w:unhideWhenUsed="1"/>
+    <w:lsdException w:name="toa heading" w:semiHidden="1" w:unhideWhenUsed="1"/>
+    <w:lsdException w:name="List" w:semiHidden="1" w:unhideWhenUsed="1"/>
+    <w:lsdException w:name="List Bullet" w:semiHidden="1" w:unhideWhenUsed="1"/>
+    <w:lsdException w:name="List Number" w:semiHidden="1" w:unhideWhenUsed="1"/>
+    <w:lsdException w:name="List 2" w:semiHidden="1" w:unhideWhenUsed="1"/>
+    <w:lsdException w:name="List 3" w:semiHidden="1" w:unhideWhenUsed="1"/>
+    <w:lsdException w:name="List 4" w:semiHidden="1" w:unhideWhenUsed="1"/>
+    <w:lsdException w:name="List 5" w:semiHidden="1" w:unhideWhenUsed="1"/>
+    <w:lsdException w:name="List Bullet 2" w:semiHidden="1" w:unhideWhenUsed="1"/>
+    <w:lsdException w:name="List Bullet 3" w:semiHidden="1" w:unhideWhenUsed="1"/>
+    <w:lsdException w:name="List Bullet 4" w:semiHidden="1" w:unhideWhenUsed="1"/>
+    <w:lsdException w:name="List Bullet 5" w:semiHidden="1" w:unhideWhenUsed="1"/>
+    <w:lsdException w:name="List Number 2" w:semiHidden="1" w:unhideWhenUsed="1"/>
+    <w:lsdException w:name="List Number 3" w:semiHidden="1" w:unhideWhenUsed="1"/>
+    <w:lsdException w:name="List Number 4" w:semiHidden="1" w:unhideWhenUsed="1"/>
+    <w:lsdException w:name="List Number 5" w:semiHidden="1" w:unhideWhenUsed="1"/>
+    <w:lsdException w:name="Title" w:uiPriority="10" w:qFormat="1"/>
+    <w:lsdException w:name="Closing" w:semiHidden="1" w:unhideWhenUsed="1"/>
+    <w:lsdException w:name="Signature" w:semiHidden="1" w:unhideWhenUsed="1"/>
+    <w:lsdException w:name="Default Paragraph Font" w:semiHidden="1" w:uiPriority="1" w:unhideWhenUsed="1"/>
+    <w:lsdException w:name="Body Text" w:semiHidden="1" w:unhideWhenUsed="1"/>
+    <w:lsdException w:name="Body Text Indent" w:semiHidden="1" w:unhideWhenUsed="1"/>
+    <w:lsdException w:name="List Continue" w:semiHidden="1" w:unhideWhenUsed="1"/>
+    <w:lsdException w:name="List Continue 2" w:semiHidden="1" w:unhideWhenUsed="1"/>
+    <w:lsdException w:name="List Continue 3" w:semiHidden="1" w:unhideWhenUsed="1"/>
+    <w:lsdException w:name="List Continue 4" w:semiHidden="1" w:unhideWhenUsed="1"/>
+    <w:lsdException w:name="List Continue 5" w:semiHidden="1" w:unhideWhenUsed="1"/>
+    <w:lsdException w:name="Message Header" w:semiHidden="1" w:unhideWhenUsed="1"/>
+    <w:lsdException w:name="Subtitle" w:uiPriority="11" w:qFormat="1"/>
+    <w:lsdException w:name="Salutation" w:semiHidden="1" w:unhideWhenUsed="1"/>
+    <w:lsdException w:name="Date" w:semiHidden="1" w:unhideWhenUsed="1"/>
+    <w:lsdException w:name="Body Text First Indent" w:semiHidden="1" w:unhideWhenUsed="1"/>
+    <w:lsdException w:name="Body Text First Indent 2" w:semiHidden="1" w:unhideWhenUsed="1"/>
+    <w:lsdException w:name="Note Heading" w:semiHidden="1" w:unhideWhenUsed="1"/>
+    <w:lsdException w:name="Body Text 2" w:semiHidden="1" w:unhideWhenUsed="1"/>
+    <w:lsdException w:name="Body Text 3" w:semiHidden="1" w:unhideWhenUsed="1"/>
+    <w:lsdException w:name="Body Text Indent 2" w:semiHidden="1" w:unhideWhenUsed="1"/>
+    <w:lsdException w:name="Body Text Indent 3" w:semiHidden="1" w:unhideWhenUsed="1"/>
+    <w:lsdException w:name="Block Text" w:semiHidden="1" w:unhideWhenUsed="1"/>
+    <w:lsdException w:name="Hyperlink" w:semiHidden="1" w:unhideWhenUsed="1"/>
+    <w:lsdException w:name="FollowedHyperlink" w:semiHidden="1" w:unhideWhenUsed="1"/>
+    <w:lsdException w:name="Strong" w:uiPriority="22" w:qFormat="1"/>
+    <w:lsdException w:name="Emphasis" w:uiPriority="20" w:qFormat="1"/>
+    <w:lsdException w:name="Document Map" w:semiHidden="1" w:unhideWhenUsed="1"/>
+    <w:lsdException w:name="Plain Text" w:semiHidden="1" w:unhideWhenUsed="1"/>
+    <w:lsdException w:name="E-mail Signature" w:semiHidden="1" w:unhideWhenUsed="1"/>
+    <w:lsdException w:name="HTML Top of Form" w:semiHidden="1" w:unhideWhenUsed="1"/>
+    <w:lsdException w:name="HTML Bottom of Form" w:semiHidden="1" w:unhideWhenUsed="1"/>
+    <w:lsdException w:name="Normal (Web)" w:semiHidden="1" w:unhideWhenUsed="1"/>
+    <w:lsdException w:name="HTML Acronym" w:semiHidden="1" w:unhideWhenUsed="1"/>
+    <w:lsdException w:name="HTML Address" w:semiHidden="1" w:unhideWhenUsed="1"/>
+    <w:lsdException w:name="HTML Cite" w:semiHidden="1" w:unhideWhenUsed="1"/>
+    <w:lsdException w:name="HTML Code" w:semiHidden="1" w:unhideWhenUsed="1"/>
+    <w:lsdException w:name="HTML Definition" w:semiHidden="1" w:unhideWhenUsed="1"/>
+    <w:lsdException w:name="HTML Keyboard" w:semiHidden="1" w:unhideWhenUsed="1"/>
+    <w:lsdException w:name="HTML Preformatted" w:semiHidden="1" w:unhideWhenUsed="1"/>
+    <w:lsdException w:name="HTML Sample" w:semiHidden="1" w:unhideWhenUsed="1"/>
+    <w:lsdException w:name="HTML Typewriter" w:semiHidden="1" w:unhideWhenUsed="1"/>
+    <w:lsdException w:name="HTML Variable" w:semiHidden="1" w:unhideWhenUsed="1"/>
+    <w:lsdException w:name="Normal Table" w:semiHidden="1" w:unhideWhenUsed="1"/>
+    <w:lsdException w:name="annotation subject" w:semiHidden="1" w:unhideWhenUsed="1"/>
+    <w:lsdException w:name="No List" w:semiHidden="1" w:unhideWhenUsed="1"/>
+    <w:lsdException w:name="Outline List 1" w:semiHidden="1" w:unhideWhenUsed="1"/>
+    <w:lsdException w:name="Outline List 2" w:semiHidden="1" w:unhideWhenUsed="1"/>
+    <w:lsdException w:name="Outline List 3" w:semiHidden="1" w:unhideWhenUsed="1"/>
+    <w:lsdException w:name="Table Simple 1" w:semiHidden="1" w:unhideWhenUsed="1"/>
+    <w:lsdException w:name="Table Simple 2" w:semiHidden="1" w:unhideWhenUsed="1"/>
+    <w:lsdException w:name="Table Simple 3" w:semiHidden="1" w:unhideWhenUsed="1"/>
+    <w:lsdException w:name="Table Classic 1" w:semiHidden="1" w:unhideWhenUsed="1"/>
+    <w:lsdException w:name="Table Classic 2" w:semiHidden="1" w:unhideWhenUsed="1"/>
+    <w:lsdException w:name="Table Classic 3" w:semiHidden="1" w:unhideWhenUsed="1"/>
+    <w:lsdException w:name="Table Classic 4" w:semiHidden="1" w:unhideWhenUsed="1"/>
+    <w:lsdException w:name="Table Colorful 1" w:semiHidden="1" w:unhideWhenUsed="1"/>
+    <w:lsdException w:name="Table Colorful 2" w:semiHidden="1" w:unhideWhenUsed="1"/>
+    <w:lsdException w:name="Table Colorful 3" w:semiHidden="1" w:unhideWhenUsed="1"/>
+    <w:lsdException w:name="Table Columns 1" w:semiHidden="1" w:unhideWhenUsed="1"/>
+    <w:lsdException w:name="Table Columns 2" w:semiHidden="1" w:unhideWhenUsed="1"/>
+    <w:lsdException w:name="Table Columns 3" w:semiHidden="1" w:unhideWhenUsed="1"/>
+    <w:lsdException w:name="Table Columns 4" w:semiHidden="1" w:unhideWhenUsed="1"/>
+    <w:lsdException w:name="Table Columns 5" w:semiHidden="1" w:unhideWhenUsed="1"/>
+    <w:lsdException w:name="Table Grid 1" w:semiHidden="1" w:unhideWhenUsed="1"/>
+    <w:lsdException w:name="Table Grid 2" w:semiHidden="1" w:unhideWhenUsed="1"/>
+    <w:lsdException w:name="Table Grid 3" w:semiHidden="1" w:unhideWhenUsed="1"/>
+    <w:lsdException w:name="Table Grid 4" w:semiHidden="1" w:unhideWhenUsed="1"/>
+    <w:lsdException w:name="Table Grid 5" w:semiHidden="1" w:unhideWhenUsed="1"/>
+    <w:lsdException w:name="Table Grid 6" w:semiHidden="1" w:unhideWhenUsed="1"/>
+    <w:lsdException w:name="Table Grid 7" w:semiHidden="1" w:unhideWhenUsed="1"/>
+    <w:lsdException w:name="Table Grid 8" w:semiHidden="1" w:unhideWhenUsed="1"/>
+    <w:lsdException w:name="Table List 1" w:semiHidden="1" w:unhideWhenUsed="1"/>
+    <w:lsdException w:name="Table List 2" w:semiHidden="1" w:unhideWhenUsed="1"/>
+    <w:lsdException w:name="Table List 3" w:semiHidden="1" w:unhideWhenUsed="1"/>
+    <w:lsdException w:name="Table List 4" w:semiHidden="1" w:unhideWhenUsed="1"/>
+    <w:lsdException w:name="Table List 5" w:semiHidden="1" w:unhideWhenUsed="1"/>
+    <w:lsdException w:name="Table List 6" w:semiHidden="1" w:unhideWhenUsed="1"/>
+    <w:lsdException w:name="Table List 7" w:semiHidden="1" w:unhideWhenUsed="1"/>
+    <w:lsdException w:name="Table List 8" w:semiHidden="1" w:unhideWhenUsed="1"/>
+    <w:lsdException w:name="Table 3D effects 1" w:semiHidden="1" w:unhideWhenUsed="1"/>
+    <w:lsdException w:name="Table 3D effects 2" w:semiHidden="1" w:unhideWhenUsed="1"/>
+    <w:lsdException w:name="Table 3D effects 3" w:semiHidden="1" w:unhideWhenUsed="1"/>
+    <w:lsdException w:name="Table Contemporary" w:semiHidden="1" w:unhideWhenUsed="1"/>
+    <w:lsdException w:name="Table Elegant" w:semiHidden="1" w:unhideWhenUsed="1"/>
+    <w:lsdException w:name="Table Professional" w:semiHidden="1" w:unhideWhenUsed="1"/>
+    <w:lsdException w:name="Table Subtle 1" w:semiHidden="1" w:unhideWhenUsed="1"/>
+    <w:lsdException w:name="Table Subtle 2" w:semiHidden="1" w:unhideWhenUsed="1"/>
+    <w:lsdException w:name="Table Web 1" w:semiHidden="1" w:unhideWhenUsed="1"/>
+    <w:lsdException w:name="Table Web 2" w:semiHidden="1" w:unhideWhenUsed="1"/>
+    <w:lsdException w:name="Table Web 3" w:semiHidden="1" w:unhideWhenUsed="1"/>
+    <w:lsdException w:name="Balloon Text" w:semiHidden="1" w:unhideWhenUsed="1"/>
+    <w:lsdException w:name="Table Grid" w:uiPriority="59"/>
+    <w:lsdException w:name="Table Theme" w:semiHidden="1" w:unhideWhenUsed="1"/>
+    <w:lsdException w:name="Placeholder Text" w:semiHidden="1"/>
+    <w:lsdException w:name="No Spacing" w:uiPriority="1" w:qFormat="1"/>
+    <w:lsdException w:name="Light Shading" w:uiPriority="60"/>
+    <w:lsdException w:name="Light List" w:uiPriority="61"/>
+    <w:lsdException w:name="Light Grid" w:uiPriority="62"/>
+    <w:lsdException w:name="Medium Shading 1" w:uiPriority="63"/>
+    <w:lsdException w:name="Medium Shading 2" w:uiPriority="64"/>
+    <w:lsdException w:name="Medium List 1" w:uiPriority="65"/>
+    <w:lsdException w:name="Medium List 2" w:uiPriority="66"/>
+    <w:lsdException w:name="Medium Grid 1" w:uiPriority="67"/>
+    <w:lsdException w:name="Medium Grid 2" w:uiPriority="68"/>
+    <w:lsdException w:name="Medium Grid 3" w:uiPriority="69"/>
+    <w:lsdException w:name="Dark List" w:uiPriority="70"/>
+    <w:lsdException w:name="Colorful Shading" w:uiPriority="71"/>
+    <w:lsdException w:name="Colorful List" w:uiPriority="72"/>
+    <w:lsdException w:name="Colorful Grid" w:uiPriority="73"/>
+    <w:lsdException w:name="Light Shading Accent 1" w:uiPriority="60"/>
+    <w:lsdException w:name="Light List Accent 1" w:uiPriority="61"/>
+    <w:lsdException w:name="Light Grid Accent 1" w:uiPriority="62"/>
+    <w:lsdException w:name="Medium Shading 1 Accent 1" w:uiPriority="63"/>
+    <w:lsdException w:name="Medium Shading 2 Accent 1" w:uiPriority="64"/>
+    <w:lsdException w:name="Medium List 1 Accent 1" w:uiPriority="65"/>
+    <w:lsdException w:name="Revision" w:semiHidden="1"/>
+    <w:lsdException w:name="List Paragraph" w:uiPriority="34" w:qFormat="1"/>
+    <w:lsdException w:name="Quote" w:uiPriority="29" w:qFormat="1"/>
+    <w:lsdException w:name="Intense Quote" w:uiPriority="30" w:qFormat="1"/>
+    <w:lsdException w:name="Medium List 2 Accent 1" w:uiPriority="66"/>
+    <w:lsdException w:name="Medium Grid 1 Accent 1" w:uiPriority="67"/>
+    <w:lsdException w:name="Medium Grid 2 Accent 1" w:uiPriority="68"/>
+    <w:lsdException w:name="Medium Grid 3 Accent 1" w:uiPriority="69"/>
+    <w:lsdException w:name="Dark List Accent 1" w:uiPriority="70"/>
+    <w:lsdException w:name="Colorful Shading Accent 1" w:uiPriority="71"/>
+    <w:lsdException w:name="Colorful List Accent 1" w:uiPriority="72"/>
+    <w:lsdException w:name="Colorful Grid Accent 1" w:uiPriority="73"/>
+    <w:lsdException w:name="Light Shading Accent 2" w:uiPriority="60"/>
+    <w:lsdException w:name="Light List Accent 2" w:uiPriority="61"/>
+    <w:lsdException w:name="Light Grid Accent 2" w:uiPriority="62"/>
+    <w:lsdException w:name="Medium Shading 1 Accent 2" w:uiPriority="63"/>
+    <w:lsdException w:name="Medium Shading 2 Accent 2" w:uiPriority="64"/>
+    <w:lsdException w:name="Medium List 1 Accent 2" w:uiPriority="65"/>
+    <w:lsdException w:name="Medium List 2 Accent 2" w:uiPriority="66"/>
+    <w:lsdException w:name="Medium Grid 1 Accent 2" w:uiPriority="67"/>
+    <w:lsdException w:name="Medium Grid 2 Accent 2" w:uiPriority="68"/>
+    <w:lsdException w:name="Medium Grid 3 Accent 2" w:uiPriority="69"/>
+    <w:lsdException w:name="Dark List Accent 2" w:uiPriority="70"/>
+    <w:lsdException w:name="Colorful Shading Accent 2" w:uiPriority="71"/>
+    <w:lsdException w:name="Colorful List Accent 2" w:uiPriority="72"/>
+    <w:lsdException w:name="Colorful Grid Accent 2" w:uiPriority="73"/>
+    <w:lsdException w:name="Light Shading Accent 3" w:uiPriority="60"/>
+    <w:lsdException w:name="Light List Accent 3" w:uiPriority="61"/>
+    <w:lsdException w:name="Light Grid Accent 3" w:uiPriority="62"/>
+    <w:lsdException w:name="Medium Shading 1 Accent 3" w:uiPriority="63"/>
+    <w:lsdException w:name="Medium Shading 2 Accent 3" w:uiPriority="64"/>
+    <w:lsdException w:name="Medium List 1 Accent 3" w:uiPriority="65"/>
+    <w:lsdException w:name="Medium List 2 Accent 3" w:uiPriority="66"/>
+    <w:lsdException w:name="Medium Grid 1 Accent 3" w:uiPriority="67"/>
+    <w:lsdException w:name="Medium Grid 2 Accent 3" w:uiPriority="68"/>
+    <w:lsdException w:name="Medium Grid 3 Accent 3" w:uiPriority="69"/>
+    <w:lsdException w:name="Dark List Accent 3" w:uiPriority="70"/>
+    <w:lsdException w:name="Colorful Shading Accent 3" w:uiPriority="71"/>
+    <w:lsdException w:name="Colorful List Accent 3" w:uiPriority="72"/>
+    <w:lsdException w:name="Colorful Grid Accent 3" w:uiPriority="73"/>
+    <w:lsdException w:name="Light Shading Accent 4" w:uiPriority="60"/>
+    <w:lsdException w:name="Light List Accent 4" w:uiPriority="61"/>
+    <w:lsdException w:name="Light Grid Accent 4" w:uiPriority="62"/>
+    <w:lsdException w:name="Medium Shading 1 Accent 4" w:uiPriority="63"/>
+    <w:lsdException w:name="Medium Shading 2 Accent 4" w:uiPriority="64"/>
+    <w:lsdException w:name="Medium List 1 Accent 4" w:uiPriority="65"/>
+    <w:lsdException w:name="Medium List 2 Accent 4" w:uiPriority="66"/>
+    <w:lsdException w:name="Medium Grid 1 Accent 4" w:uiPriority="67"/>
+    <w:lsdException w:name="Medium Grid 2 Accent 4" w:uiPriority="68"/>
+    <w:lsdException w:name="Medium Grid 3 Accent 4" w:uiPriority="69"/>
+    <w:lsdException w:name="Dark List Accent 4" w:uiPriority="70"/>
+    <w:lsdException w:name="Colorful Shading Accent 4" w:uiPriority="71"/>
+    <w:lsdException w:name="Colorful List Accent 4" w:uiPriority="72"/>
+    <w:lsdException w:name="Colorful Grid Accent 4" w:uiPriority="73"/>
+    <w:lsdException w:name="Light Shading Accent 5" w:uiPriority="60"/>
+    <w:lsdException w:name="Light List Accent 5" w:uiPriority="61"/>
+    <w:lsdException w:name="Light Grid Accent 5" w:uiPriority="62"/>
+    <w:lsdException w:name="Medium Shading 1 Accent 5" w:uiPriority="63"/>
+    <w:lsdException w:name="Medium Shading 2 Accent 5" w:uiPriority="64"/>
+    <w:lsdException w:name="Medium List 1 Accent 5" w:uiPriority="65"/>
+    <w:lsdException w:name="Medium List 2 Accent 5" w:uiPriority="66"/>
+    <w:lsdException w:name="Medium Grid 1 Accent 5" w:uiPriority="67"/>
+    <w:lsdException w:name="Medium Grid 2 Accent 5" w:uiPriority="68"/>
+    <w:lsdException w:name="Medium Grid 3 Accent 5" w:uiPriority="69"/>
+    <w:lsdException w:name="Dark List Accent 5" w:uiPriority="70"/>
+    <w:lsdException w:name="Colorful Shading Accent 5" w:uiPriority="71"/>
+    <w:lsdException w:name="Colorful List Accent 5" w:uiPriority="72"/>
+    <w:lsdException w:name="Colorful Grid Accent 5" w:uiPriority="73"/>
+    <w:lsdException w:name="Light Shading Accent 6" w:uiPriority="60"/>
+    <w:lsdException w:name="Light List Accent 6" w:uiPriority="61"/>
+    <w:lsdException w:name="Light Grid Accent 6" w:uiPriority="62"/>
+    <w:lsdException w:name="Medium Shading 1 Accent 6" w:uiPriority="63"/>
+    <w:lsdException w:name="Medium Shading 2 Accent 6" w:uiPriority="64"/>
+    <w:lsdException w:name="Medium List 1 Accent 6" w:uiPriority="65"/>
+    <w:lsdException w:name="Medium List 2 Accent 6" w:uiPriority="66"/>
+    <w:lsdException w:name="Medium Grid 1 Accent 6" w:uiPriority="67"/>
+    <w:lsdException w:name="Medium Grid 2 Accent 6" w:uiPriority="68"/>
+    <w:lsdException w:name="Medium Grid 3 Accent 6" w:uiPriority="69"/>
+    <w:lsdException w:name="Dark List Accent 6" w:uiPriority="70"/>
+    <w:lsdException w:name="Colorful Shading Accent 6" w:uiPriority="71"/>
+    <w:lsdException w:name="Colorful List Accent 6" w:uiPriority="72"/>
+    <w:lsdException w:name="Colorful Grid Accent 6" w:uiPriority="73"/>
+    <w:lsdException w:name="Subtle Emphasis" w:uiPriority="19" w:qFormat="1"/>
+    <w:lsdException w:name="Intense Emphasis" w:uiPriority="21" w:qFormat="1"/>
+    <w:lsdException w:name="Subtle Reference" w:uiPriority="31" w:qFormat="1"/>
+    <w:lsdException w:name="Intense Reference" w:uiPriority="32" w:qFormat="1"/>
+    <w:lsdException w:name="Book Title" w:uiPriority="33" w:qFormat="1"/>
+    <w:lsdException w:name="Bibliography" w:semiHidden="1" w:uiPriority="37" w:unhideWhenUsed="1"/>
+    <w:lsdException w:name="TOC Heading" w:semiHidden="1" w:uiPriority="39" w:unhideWhenUsed="1" w:qFormat="1"/>
+    <w:lsdException w:name="Plain Table 1" w:uiPriority="41"/>
+    <w:lsdException w:name="Plain Table 2" w:uiPriority="42"/>
+    <w:lsdException w:name="Plain Table 3" w:uiPriority="43"/>
+    <w:lsdException w:name="Plain Table 4" w:uiPriority="44"/>
+    <w:lsdException w:name="Plain Table 5" w:uiPriority="45"/>
+    <w:lsdException w:name="Grid Table Light" w:uiPriority="40"/>
+    <w:lsdException w:name="Grid Table 1 Light" w:uiPriority="46"/>
+    <w:lsdException w:name="Grid Table 2" w:uiPriority="47"/>
+    <w:lsdException w:name="Grid Table 3" w:uiPriority="48"/>
+    <w:lsdException w:name="Grid Table 4" w:uiPriority="49"/>
+    <w:lsdException w:name="Grid Table 5 Dark" w:uiPriority="50"/>
+    <w:lsdException w:name="Grid Table 6 Colorful" w:uiPriority="51"/>
+    <w:lsdException w:name="Grid Table 7 Colorful" w:uiPriority="52"/>
+    <w:lsdException w:name="Grid Table 1 Light Accent 1" w:uiPriority="46"/>
+    <w:lsdException w:name="Grid Table 2 Accent 1" w:uiPriority="47"/>
+    <w:lsdException w:name="Grid Table 3 Accent 1" w:uiPriority="48"/>
+    <w:lsdException w:name="Grid Table 4 Accent 1" w:uiPriority="49"/>
+    <w:lsdException w:name="Grid Table 5 Dark Accent 1" w:uiPriority="50"/>
+    <w:lsdException w:name="Grid Table 6 Colorful Accent 1" w:uiPriority="51"/>
+    <w:lsdException w:name="Grid Table 7 Colorful Accent 1" w:uiPriority="52"/>
+    <w:lsdException w:name="Grid Table 1 Light Accent 2" w:uiPriority="46"/>
+    <w:lsdException w:name="Grid Table 2 Accent 2" w:uiPriority="47"/>
+    <w:lsdException w:name="Grid Table 3 Accent 2" w:uiPriority="48"/>
+    <w:lsdException w:name="Grid Table 4 Accent 2" w:uiPriority="49"/>
+    <w:lsdException w:name="Grid Table 5 Dark Accent 2" w:uiPriority="50"/>
+    <w:lsdException w:name="Grid Table 6 Colorful Accent 2" w:uiPriority="51"/>
+    <w:lsdException w:name="Grid Table 7 Colorful Accent 2" w:uiPriority="52"/>
+    <w:lsdException w:name="Grid Table 1 Light Accent 3" w:uiPriority="46"/>
+    <w:lsdException w:name="Grid Table 2 Accent 3" w:uiPriority="47"/>
+    <w:lsdException w:name="Grid Table 3 Accent 3" w:uiPriority="48"/>
+    <w:lsdException w:name="Grid Table 4 Accent 3" w:uiPriority="49"/>
+    <w:lsdException w:name="Grid Table 5 Dark Accent 3" w:uiPriority="50"/>
+    <w:lsdException w:name="Grid Table 6 Colorful Accent 3" w:uiPriority="51"/>
+    <w:lsdException w:name="Grid Table 7 Colorful Accent 3" w:uiPriority="52"/>
+    <w:lsdException w:name="Grid Table 1 Light Accent 4" w:uiPriority="46"/>
+    <w:lsdException w:name="Grid Table 2 Accent 4" w:uiPriority="47"/>
+    <w:lsdException w:name="Grid Table 3 Accent 4" w:uiPriority="48"/>
+    <w:lsdException w:name="Grid Table 4 Accent 4" w:uiPriority="49"/>
+    <w:lsdException w:name="Grid Table 5 Dark Accent 4" w:uiPriority="50"/>
+    <w:lsdException w:name="Grid Table 6 Colorful Accent 4" w:uiPriority="51"/>
+    <w:lsdException w:name="Grid Table 7 Colorful Accent 4" w:uiPriority="52"/>
+    <w:lsdException w:name="Grid Table 1 Light Accent 5" w:uiPriority="46"/>
+    <w:lsdException w:name="Grid Table 2 Accent 5" w:uiPriority="47"/>
+    <w:lsdException w:name="Grid Table 3 Accent 5" w:uiPriority="48"/>
+    <w:lsdException w:name="Grid Table 4 Accent 5" w:uiPriority="49"/>
+    <w:lsdException w:name="Grid Table 5 Dark Accent 5" w:uiPriority="50"/>
+    <w:lsdException w:name="Grid Table 6 Colorful Accent 5" w:uiPriority="51"/>
+    <w:lsdException w:name="Grid Table 7 Colorful Accent 5" w:uiPriority="52"/>
+    <w:lsdException w:name="Grid Table 1 Light Accent 6" w:uiPriority="46"/>
+    <w:lsdException w:name="Grid Table 2 Accent 6" w:uiPriority="47"/>
+    <w:lsdException w:name="Grid Table 3 Accent 6" w:uiPriority="48"/>
+    <w:lsdException w:name="Grid Table 4 Accent 6" w:uiPriority="49"/>
+    <w:lsdException w:name="Grid Table 5 Dark Accent 6" w:uiPriority="50"/>
+    <w:lsdException w:name="Grid Table 6 Colorful Accent 6" w:uiPriority="51"/>
+    <w:lsdException w:name="Grid Table 7 Colorful Accent 6" w:uiPriority="52"/>
+    <w:lsdException w:name="List Table 1 Light" w:uiPriority="46"/>
+    <w:lsdException w:name="List Table 2" w:uiPriority="47"/>
+    <w:lsdException w:name="List Table 3" w:uiPriority="48"/>
+    <w:lsdException w:name="List Table 4" w:uiPriority="49"/>
+    <w:lsdException w:name="List Table 5 Dark" w:uiPriority="50"/>
+    <w:lsdException w:name="List Table 6 Colorful" w:uiPriority="51"/>
+    <w:lsdException w:name="List Table 7 Colorful" w:uiPriority="52"/>
+    <w:lsdException w:name="List Table 1 Light Accent 1" w:uiPriority="46"/>
+    <w:lsdException w:name="List Table 2 Accent 1" w:uiPriority="47"/>
+    <w:lsdException w:name="List Table 3 Accent 1" w:uiPriority="48"/>
+    <w:lsdException w:name="List Table 4 Accent 1" w:uiPriority="49"/>
+    <w:lsdException w:name="List Table 5 Dark Accent 1" w:uiPriority="50"/>
+    <w:lsdException w:name="List Table 6 Colorful Accent 1" w:uiPriority="51"/>
+    <w:lsdException w:name="List Table 7 Colorful Accent 1" w:uiPriority="52"/>
+    <w:lsdException w:name="List Table 1 Light Accent 2" w:uiPriority="46"/>
+    <w:lsdException w:name="List Table 2 Accent 2" w:uiPriority="47"/>
+    <w:lsdException w:name="List Table 3 Accent 2" w:uiPriority="48"/>
+    <w:lsdException w:name="List Table 4 Accent 2" w:uiPriority="49"/>
+    <w:lsdException w:name="List Table 5 Dark Accent 2" w:uiPriority="50"/>
+    <w:lsdException w:name="List Table 6 Colorful Accent 2" w:uiPriority="51"/>
+    <w:lsdException w:name="List Table 7 Colorful Accent 2" w:uiPriority="52"/>
+    <w:lsdException w:name="List Table 1 Light Accent 3" w:uiPriority="46"/>
+    <w:lsdException w:name="List Table 2 Accent 3" w:uiPriority="47"/>
+    <w:lsdException w:name="List Table 3 Accent 3" w:uiPriority="48"/>
+    <w:lsdException w:name="List Table 4 Accent 3" w:uiPriority="49"/>
+    <w:lsdException w:name="List Table 5 Dark Accent 3" w:uiPriority="50"/>
+    <w:lsdException w:name="List Table 6 Colorful Accent 3" w:uiPriority="51"/>
+    <w:lsdException w:name="List Table 7 Colorful Accent 3" w:uiPriority="52"/>
+    <w:lsdException w:name="List Table 1 Light Accent 4" w:uiPriority="46"/>
+    <w:lsdException w:name="List Table 2 Accent 4" w:uiPriority="47"/>
+    <w:lsdException w:name="List Table 3 Accent 4" w:uiPriority="48"/>
+    <w:lsdException w:name="List Table 4 Accent 4" w:uiPriority="49"/>
+    <w:lsdException w:name="List Table 5 Dark Accent 4" w:uiPriority="50"/>
+    <w:lsdException w:name="List Table 6 Colorful Accent 4" w:uiPriority="51"/>
+    <w:lsdException w:name="List Table 7 Colorful Accent 4" w:uiPriority="52"/>
+    <w:lsdException w:name="List Table 1 Light Accent 5" w:uiPriority="46"/>
+    <w:lsdException w:name="List Table 2 Accent 5" w:uiPriority="47"/>
+    <w:lsdException w:name="List Table 3 Accent 5" w:uiPriority="48"/>
+    <w:lsdException w:name="List Table 4 Accent 5" w:uiPriority="49"/>
+    <w:lsdException w:name="List Table 5 Dark Accent 5" w:uiPriority="50"/>
+    <w:lsdException w:name="List Table 6 Colorful Accent 5" w:uiPriority="51"/>
+    <w:lsdException w:name="List Table 7 Colorful Accent 5" w:uiPriority="52"/>
+    <w:lsdException w:name="List Table 1 Light Accent 6" w:uiPriority="46"/>
+    <w:lsdException w:name="List Table 2 Accent 6" w:uiPriority="47"/>
+    <w:lsdException w:name="List Table 3 Accent 6" w:uiPriority="48"/>
+    <w:lsdException w:name="List Table 4 Accent 6" w:uiPriority="49"/>
+    <w:lsdException w:name="List Table 5 Dark Accent 6" w:uiPriority="50"/>
+    <w:lsdException w:name="List Table 6 Colorful Accent 6" w:uiPriority="51"/>
+    <w:lsdException w:name="List Table 7 Colorful Accent 6" w:uiPriority="52"/>
   </w:latentStyles>
   <w:style w:type="paragraph" w:default="1" w:styleId="Normal">
     <w:name w:val="Normal"/>

</xml_diff>